<commit_message>
jn - slight tweak to "narrower" docs for front/back alignment - 07/25/2017
</commit_message>
<xml_diff>
--- a/images/CommunionPrayerAQ_4x6_narrower.docx
+++ b/images/CommunionPrayerAQ_4x6_narrower.docx
@@ -1,6 +1,6 @@
 
 <file path=word/document.xml><?xml version="1.0" encoding="utf-8"?>
-<w:document xmlns:wpc="http://schemas.microsoft.com/office/word/2010/wordprocessingCanvas" xmlns:mo="http://schemas.microsoft.com/office/mac/office/2008/main" xmlns:mc="http://schemas.openxmlformats.org/markup-compatibility/2006" xmlns:mv="urn:schemas-microsoft-com:mac:vml" xmlns:o="urn:schemas-microsoft-com:office:office" xmlns:r="http://schemas.openxmlformats.org/officeDocument/2006/relationships" xmlns:m="http://schemas.openxmlformats.org/officeDocument/2006/math" xmlns:v="urn:schemas-microsoft-com:vml" xmlns:wp14="http://schemas.microsoft.com/office/word/2010/wordprocessingDrawing" xmlns:wp="http://schemas.openxmlformats.org/drawingml/2006/wordprocessingDrawing" xmlns:w10="urn:schemas-microsoft-com:office:word" xmlns:w="http://schemas.openxmlformats.org/wordprocessingml/2006/main" xmlns:w14="http://schemas.microsoft.com/office/word/2010/wordml" xmlns:wpg="http://schemas.microsoft.com/office/word/2010/wordprocessingGroup" xmlns:wpi="http://schemas.microsoft.com/office/word/2010/wordprocessingInk" xmlns:wne="http://schemas.microsoft.com/office/word/2006/wordml" xmlns:wps="http://schemas.microsoft.com/office/word/2010/wordprocessingShape" mc:Ignorable="w14 wp14">
+<w:document xmlns:wpc="http://schemas.microsoft.com/office/word/2010/wordprocessingCanvas" xmlns:cx="http://schemas.microsoft.com/office/drawing/2014/chartex" xmlns:cx1="http://schemas.microsoft.com/office/drawing/2015/9/8/chartex" xmlns:cx2="http://schemas.microsoft.com/office/drawing/2015/10/21/chartex" xmlns:cx3="http://schemas.microsoft.com/office/drawing/2016/5/9/chartex" xmlns:cx4="http://schemas.microsoft.com/office/drawing/2016/5/10/chartex" xmlns:cx5="http://schemas.microsoft.com/office/drawing/2016/5/11/chartex" xmlns:mc="http://schemas.openxmlformats.org/markup-compatibility/2006" xmlns:o="urn:schemas-microsoft-com:office:office" xmlns:r="http://schemas.openxmlformats.org/officeDocument/2006/relationships" xmlns:m="http://schemas.openxmlformats.org/officeDocument/2006/math" xmlns:v="urn:schemas-microsoft-com:vml" xmlns:wp14="http://schemas.microsoft.com/office/word/2010/wordprocessingDrawing" xmlns:wp="http://schemas.openxmlformats.org/drawingml/2006/wordprocessingDrawing" xmlns:w10="urn:schemas-microsoft-com:office:word" xmlns:w="http://schemas.openxmlformats.org/wordprocessingml/2006/main" xmlns:w14="http://schemas.microsoft.com/office/word/2010/wordml" xmlns:w15="http://schemas.microsoft.com/office/word/2012/wordml" xmlns:w16se="http://schemas.microsoft.com/office/word/2015/wordml/symex" xmlns:wpg="http://schemas.microsoft.com/office/word/2010/wordprocessingGroup" xmlns:wpi="http://schemas.microsoft.com/office/word/2010/wordprocessingInk" xmlns:wne="http://schemas.microsoft.com/office/word/2006/wordml" xmlns:wps="http://schemas.microsoft.com/office/word/2010/wordprocessingShape" mc:Ignorable="w14 w15 w16se wp14">
   <w:body>
     <w:p>
       <w:r>
@@ -10,23 +10,23 @@
         <mc:AlternateContent>
           <mc:Choice Requires="wps">
             <w:drawing>
-              <wp:anchor distT="0" distB="0" distL="114300" distR="114300" simplePos="0" relativeHeight="251659264" behindDoc="0" locked="0" layoutInCell="1" allowOverlap="1" wp14:anchorId="0C829327" wp14:editId="1B08FBAF">
+              <wp:anchor distT="0" distB="0" distL="114300" distR="114300" simplePos="0" relativeHeight="251659264" behindDoc="0" locked="0" layoutInCell="1" allowOverlap="1" wp14:anchorId="0C829327" wp14:editId="2082A770">
                 <wp:simplePos x="0" y="0"/>
                 <wp:positionH relativeFrom="page">
-                  <wp:posOffset>164465</wp:posOffset>
+                  <wp:posOffset>173990</wp:posOffset>
                 </wp:positionH>
                 <wp:positionV relativeFrom="page">
                   <wp:posOffset>242570</wp:posOffset>
                 </wp:positionV>
                 <wp:extent cx="3309620" cy="4224020"/>
-                <wp:effectExtent l="0" t="0" r="0" b="0"/>
+                <wp:effectExtent l="0" t="0" r="0" b="5080"/>
                 <wp:wrapThrough wrapText="bothSides">
                   <wp:wrapPolygon edited="0">
-                    <wp:start x="829" y="0"/>
-                    <wp:lineTo x="829" y="21431"/>
-                    <wp:lineTo x="20721" y="21431"/>
-                    <wp:lineTo x="20721" y="0"/>
-                    <wp:lineTo x="829" y="0"/>
+                    <wp:start x="870" y="0"/>
+                    <wp:lineTo x="870" y="21529"/>
+                    <wp:lineTo x="20639" y="21529"/>
+                    <wp:lineTo x="20639" y="0"/>
+                    <wp:lineTo x="870" y="0"/>
                   </wp:wrapPolygon>
                 </wp:wrapThrough>
                 <wp:docPr id="2" name="Text Box 2"/>
@@ -50,7 +50,7 @@
                         <a:effectLst/>
                         <a:extLst>
                           <a:ext uri="{C572A759-6A51-4108-AA02-DFA0A04FC94B}">
-                            <ma14:wrappingTextBoxFlag xmlns:ma14="http://schemas.microsoft.com/office/mac/drawingml/2011/main" val="1"/>
+                            <ma14:wrappingTextBoxFlag xmlns:ma14="http://schemas.microsoft.com/office/mac/drawingml/2011/main" xmlns:w="http://schemas.openxmlformats.org/wordprocessingml/2006/main" xmlns:w10="urn:schemas-microsoft-com:office:word" xmlns:v="urn:schemas-microsoft-com:vml" xmlns:o="urn:schemas-microsoft-com:office:office" xmlns:mv="urn:schemas-microsoft-com:mac:vml" xmlns:mo="http://schemas.microsoft.com/office/mac/office/2008/main" xmlns="" val="1"/>
                           </a:ext>
                         </a:extLst>
                       </wps:spPr>
@@ -74,6 +74,7 @@
                             <w:pPr>
                               <w:pStyle w:val="Image"/>
                             </w:pPr>
+                            <w:bookmarkStart w:id="0" w:name="_GoBack"/>
                             <w:r>
                               <w:rPr>
                                 <w:noProof/>
@@ -96,7 +97,7 @@
                                           </pic:cNvPicPr>
                                         </pic:nvPicPr>
                                         <pic:blipFill>
-                                          <a:blip r:embed="rId7">
+                                          <a:blip r:embed="rId6">
                                             <a:extLst>
                                               <a:ext uri="{28A0092B-C50C-407E-A947-70E740481C1C}">
                                                 <a14:useLocalDpi xmlns:a14="http://schemas.microsoft.com/office/drawing/2010/main" val="0"/>
@@ -122,7 +123,7 @@
                                           </a:ln>
                                           <a:extLst>
                                             <a:ext uri="{FAA26D3D-D897-4be2-8F04-BA451C77F1D7}">
-                                              <ma14:placeholderFlag xmlns:ma14="http://schemas.microsoft.com/office/mac/drawingml/2011/main"/>
+                                              <ma14:placeholderFlag xmlns:ma14="http://schemas.microsoft.com/office/mac/drawingml/2011/main" xmlns:w="http://schemas.openxmlformats.org/wordprocessingml/2006/main" xmlns:w10="urn:schemas-microsoft-com:office:word" xmlns:v="urn:schemas-microsoft-com:vml" xmlns:o="urn:schemas-microsoft-com:office:office" xmlns:mv="urn:schemas-microsoft-com:mac:vml" xmlns:mo="http://schemas.microsoft.com/office/mac/office/2008/main" xmlns=""/>
                                             </a:ext>
                                           </a:extLst>
                                         </pic:spPr>
@@ -145,13 +146,8 @@
                             <w:pPr>
                               <w:pStyle w:val="Subtitle"/>
                             </w:pPr>
-                            <w:proofErr w:type="gramStart"/>
-                            <w:r>
-                              <w:t>by</w:t>
-                            </w:r>
-                            <w:proofErr w:type="gramEnd"/>
-                            <w:r>
-                              <w:t xml:space="preserve"> St. Thomas Aquinas</w:t>
+                            <w:r>
+                              <w:t>by St. Thomas Aquinas</w:t>
                             </w:r>
                           </w:p>
                           <w:p>
@@ -173,6 +169,7 @@
                             <w:r>
                               <w:t>Loving Father, as on my earthly pilgrimage I now receive your beloved Son under the veil of a sacrament, may I one day see Him face to face in glory, who lives and reigns with you forever. Amen.</w:t>
                             </w:r>
+                            <w:bookmarkEnd w:id="0"/>
                           </w:p>
                         </w:txbxContent>
                       </wps:txbx>
@@ -196,17 +193,18 @@
           </mc:Choice>
           <mc:Fallback>
             <w:pict>
-              <v:shapetype id="_x0000_t202" coordsize="21600,21600" o:spt="202" path="m0,0l0,21600,21600,21600,21600,0xe">
+              <v:shapetype w14:anchorId="0C829327" id="_x0000_t202" coordsize="21600,21600" o:spt="202" path="m,l,21600r21600,l21600,xe">
                 <v:stroke joinstyle="miter"/>
                 <v:path gradientshapeok="t" o:connecttype="rect"/>
               </v:shapetype>
-              <v:shape id="Text Box 2" o:spid="_x0000_s1026" type="#_x0000_t202" style="position:absolute;left:0;text-align:left;margin-left:12.95pt;margin-top:19.1pt;width:260.6pt;height:332.6pt;z-index:251659264;visibility:visible;mso-wrap-style:square;mso-width-percent:0;mso-height-percent:0;mso-wrap-distance-left:9pt;mso-wrap-distance-top:0;mso-wrap-distance-right:9pt;mso-wrap-distance-bottom:0;mso-position-horizontal:absolute;mso-position-horizontal-relative:page;mso-position-vertical:absolute;mso-position-vertical-relative:page;mso-width-percent:0;mso-height-percent:0;mso-width-relative:margin;mso-height-relative:margin;v-text-anchor:top" o:gfxdata="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" mv:complextextbox="1" filled="f" stroked="f">
+              <v:shape id="Text Box 2" o:spid="_x0000_s1026" type="#_x0000_t202" style="position:absolute;left:0;text-align:left;margin-left:13.7pt;margin-top:19.1pt;width:260.6pt;height:332.6pt;z-index:251659264;visibility:visible;mso-wrap-style:square;mso-width-percent:0;mso-height-percent:0;mso-wrap-distance-left:9pt;mso-wrap-distance-top:0;mso-wrap-distance-right:9pt;mso-wrap-distance-bottom:0;mso-position-horizontal:absolute;mso-position-horizontal-relative:page;mso-position-vertical:absolute;mso-position-vertical-relative:page;mso-width-percent:0;mso-height-percent:0;mso-width-relative:margin;mso-height-relative:margin;v-text-anchor:top" o:gfxdata="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" filled="f" stroked="f">
                 <v:textbox inset="14.4pt,,14.4pt">
                   <w:txbxContent>
                     <w:p>
                       <w:pPr>
                         <w:pStyle w:val="Image"/>
                       </w:pPr>
+                      <w:bookmarkStart w:id="1" w:name="_GoBack"/>
                       <w:r>
                         <w:rPr>
                           <w:noProof/>
@@ -229,7 +227,7 @@
                                     </pic:cNvPicPr>
                                   </pic:nvPicPr>
                                   <pic:blipFill>
-                                    <a:blip r:embed="rId7">
+                                    <a:blip r:embed="rId6">
                                       <a:extLst>
                                         <a:ext uri="{28A0092B-C50C-407E-A947-70E740481C1C}">
                                           <a14:useLocalDpi xmlns:a14="http://schemas.microsoft.com/office/drawing/2010/main" val="0"/>
@@ -255,7 +253,7 @@
                                     </a:ln>
                                     <a:extLst>
                                       <a:ext uri="{FAA26D3D-D897-4be2-8F04-BA451C77F1D7}">
-                                        <ma14:placeholderFlag xmlns:ma14="http://schemas.microsoft.com/office/mac/drawingml/2011/main"/>
+                                        <ma14:placeholderFlag xmlns:ma14="http://schemas.microsoft.com/office/mac/drawingml/2011/main" xmlns:w="http://schemas.openxmlformats.org/wordprocessingml/2006/main" xmlns:w10="urn:schemas-microsoft-com:office:word" xmlns:v="urn:schemas-microsoft-com:vml" xmlns:o="urn:schemas-microsoft-com:office:office" xmlns:mv="urn:schemas-microsoft-com:mac:vml" xmlns:mo="http://schemas.microsoft.com/office/mac/office/2008/main" xmlns=""/>
                                       </a:ext>
                                     </a:extLst>
                                   </pic:spPr>
@@ -278,13 +276,8 @@
                       <w:pPr>
                         <w:pStyle w:val="Subtitle"/>
                       </w:pPr>
-                      <w:proofErr w:type="gramStart"/>
-                      <w:r>
-                        <w:t>by</w:t>
-                      </w:r>
-                      <w:proofErr w:type="gramEnd"/>
-                      <w:r>
-                        <w:t xml:space="preserve"> St. Thomas Aquinas</w:t>
+                      <w:r>
+                        <w:t>by St. Thomas Aquinas</w:t>
                       </w:r>
                     </w:p>
                     <w:p>
@@ -306,6 +299,7 @@
                       <w:r>
                         <w:t>Loving Father, as on my earthly pilgrimage I now receive your beloved Son under the veil of a sacrament, may I one day see Him face to face in glory, who lives and reigns with you forever. Amen.</w:t>
                       </w:r>
+                      <w:bookmarkEnd w:id="1"/>
                     </w:p>
                   </w:txbxContent>
                 </v:textbox>
@@ -366,7 +360,7 @@
                         <a:effectLst/>
                         <a:extLst>
                           <a:ext uri="{C572A759-6A51-4108-AA02-DFA0A04FC94B}">
-                            <ma14:wrappingTextBoxFlag xmlns:ma14="http://schemas.microsoft.com/office/mac/drawingml/2011/main" val="1"/>
+                            <ma14:wrappingTextBoxFlag xmlns:ma14="http://schemas.microsoft.com/office/mac/drawingml/2011/main" xmlns:w="http://schemas.openxmlformats.org/wordprocessingml/2006/main" xmlns:w10="urn:schemas-microsoft-com:office:word" xmlns:v="urn:schemas-microsoft-com:vml" xmlns:o="urn:schemas-microsoft-com:office:office" xmlns:mv="urn:schemas-microsoft-com:mac:vml" xmlns:mo="http://schemas.microsoft.com/office/mac/office/2008/main" xmlns="" val="1"/>
                           </a:ext>
                         </a:extLst>
                       </wps:spPr>
@@ -390,7 +384,6 @@
                             <w:pPr>
                               <w:pStyle w:val="Image"/>
                             </w:pPr>
-                            <w:bookmarkStart w:id="0" w:name="_GoBack"/>
                           </w:p>
                           <w:p>
                             <w:pPr>
@@ -404,13 +397,8 @@
                             <w:pPr>
                               <w:pStyle w:val="Subtitle"/>
                             </w:pPr>
-                            <w:proofErr w:type="gramStart"/>
-                            <w:r>
-                              <w:t>by</w:t>
-                            </w:r>
-                            <w:proofErr w:type="gramEnd"/>
-                            <w:r>
-                              <w:t xml:space="preserve"> St. Thomas Aquinas</w:t>
+                            <w:r>
+                              <w:t>by St. Thomas Aquinas</w:t>
                             </w:r>
                           </w:p>
                           <w:p>
@@ -483,7 +471,6 @@
                               <w:t xml:space="preserve"> Tel: 603 643-2166, and Knights of Columbus counsels 2656 and 15094</w:t>
                             </w:r>
                           </w:p>
-                          <w:bookmarkEnd w:id="0"/>
                         </w:txbxContent>
                       </wps:txbx>
                       <wps:bodyPr rot="0" spcFirstLastPara="0" vertOverflow="overflow" horzOverflow="overflow" vert="horz" wrap="square" lIns="182880" tIns="45720" rIns="182880" bIns="45720" numCol="1" spcCol="0" rtlCol="0" fromWordArt="0" anchor="t" anchorCtr="0" forceAA="0" compatLnSpc="1">
@@ -504,7 +491,7 @@
               </wp:anchor>
             </w:drawing>
           </mc:Choice>
-          <mc:Fallback>
+          <mc:Fallback xmlns:mv="urn:schemas-microsoft-com:mac:vml" xmlns:mo="http://schemas.microsoft.com/office/mac/office/2008/main">
             <w:pict>
               <v:shape id="Text Box 4" o:spid="_x0000_s1027" type="#_x0000_t202" style="position:absolute;left:0;text-align:left;margin-left:14.85pt;margin-top:19.1pt;width:260.6pt;height:332.6pt;z-index:251661312;visibility:visible;mso-wrap-style:square;mso-width-percent:0;mso-height-percent:0;mso-wrap-distance-left:9pt;mso-wrap-distance-top:0;mso-wrap-distance-right:9pt;mso-wrap-distance-bottom:0;mso-position-horizontal:absolute;mso-position-horizontal-relative:page;mso-position-vertical:absolute;mso-position-vertical-relative:page;mso-width-percent:0;mso-height-percent:0;mso-width-relative:margin;mso-height-relative:margin;v-text-anchor:top" o:gfxdata="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" mv:complextextbox="1" filled="f" stroked="f">
                 <v:textbox inset="14.4pt,,14.4pt">
@@ -627,8 +614,8 @@
 </file>
 
 <file path=word/numbering.xml><?xml version="1.0" encoding="utf-8"?>
-<w:numbering xmlns:wpc="http://schemas.microsoft.com/office/word/2010/wordprocessingCanvas" xmlns:mo="http://schemas.microsoft.com/office/mac/office/2008/main" xmlns:mc="http://schemas.openxmlformats.org/markup-compatibility/2006" xmlns:mv="urn:schemas-microsoft-com:mac:vml" xmlns:o="urn:schemas-microsoft-com:office:office" xmlns:r="http://schemas.openxmlformats.org/officeDocument/2006/relationships" xmlns:m="http://schemas.openxmlformats.org/officeDocument/2006/math" xmlns:v="urn:schemas-microsoft-com:vml" xmlns:wp14="http://schemas.microsoft.com/office/word/2010/wordprocessingDrawing" xmlns:wp="http://schemas.openxmlformats.org/drawingml/2006/wordprocessingDrawing" xmlns:w10="urn:schemas-microsoft-com:office:word" xmlns:w="http://schemas.openxmlformats.org/wordprocessingml/2006/main" xmlns:w14="http://schemas.microsoft.com/office/word/2010/wordml" xmlns:wpg="http://schemas.microsoft.com/office/word/2010/wordprocessingGroup" xmlns:wpi="http://schemas.microsoft.com/office/word/2010/wordprocessingInk" xmlns:wne="http://schemas.microsoft.com/office/word/2006/wordml" xmlns:wps="http://schemas.microsoft.com/office/word/2010/wordprocessingShape" mc:Ignorable="w14 wp14">
-  <w:abstractNum w:abstractNumId="0">
+<w:numbering xmlns:wpc="http://schemas.microsoft.com/office/word/2010/wordprocessingCanvas" xmlns:cx="http://schemas.microsoft.com/office/drawing/2014/chartex" xmlns:cx1="http://schemas.microsoft.com/office/drawing/2015/9/8/chartex" xmlns:cx2="http://schemas.microsoft.com/office/drawing/2015/10/21/chartex" xmlns:cx3="http://schemas.microsoft.com/office/drawing/2016/5/9/chartex" xmlns:cx4="http://schemas.microsoft.com/office/drawing/2016/5/10/chartex" xmlns:cx5="http://schemas.microsoft.com/office/drawing/2016/5/11/chartex" xmlns:mc="http://schemas.openxmlformats.org/markup-compatibility/2006" xmlns:o="urn:schemas-microsoft-com:office:office" xmlns:r="http://schemas.openxmlformats.org/officeDocument/2006/relationships" xmlns:m="http://schemas.openxmlformats.org/officeDocument/2006/math" xmlns:v="urn:schemas-microsoft-com:vml" xmlns:wp14="http://schemas.microsoft.com/office/word/2010/wordprocessingDrawing" xmlns:wp="http://schemas.openxmlformats.org/drawingml/2006/wordprocessingDrawing" xmlns:w10="urn:schemas-microsoft-com:office:word" xmlns:w="http://schemas.openxmlformats.org/wordprocessingml/2006/main" xmlns:w14="http://schemas.microsoft.com/office/word/2010/wordml" xmlns:w15="http://schemas.microsoft.com/office/word/2012/wordml" xmlns:w16se="http://schemas.microsoft.com/office/word/2015/wordml/symex" xmlns:wpg="http://schemas.microsoft.com/office/word/2010/wordprocessingGroup" xmlns:wpi="http://schemas.microsoft.com/office/word/2010/wordprocessingInk" xmlns:wne="http://schemas.microsoft.com/office/word/2006/wordml" xmlns:wps="http://schemas.microsoft.com/office/word/2010/wordprocessingShape" mc:Ignorable="w14 w15 w16se wp14">
+  <w:abstractNum w:abstractNumId="0" w15:restartNumberingAfterBreak="0">
     <w:nsid w:val="FFFFFF80"/>
     <w:multiLevelType w:val="singleLevel"/>
     <w:tmpl w:val="15047FE8"/>
@@ -648,7 +635,7 @@
       </w:rPr>
     </w:lvl>
   </w:abstractNum>
-  <w:abstractNum w:abstractNumId="1">
+  <w:abstractNum w:abstractNumId="1" w15:restartNumberingAfterBreak="0">
     <w:nsid w:val="FFFFFF81"/>
     <w:multiLevelType w:val="singleLevel"/>
     <w:tmpl w:val="2786A9AC"/>
@@ -668,7 +655,7 @@
       </w:rPr>
     </w:lvl>
   </w:abstractNum>
-  <w:abstractNum w:abstractNumId="2">
+  <w:abstractNum w:abstractNumId="2" w15:restartNumberingAfterBreak="0">
     <w:nsid w:val="FFFFFF82"/>
     <w:multiLevelType w:val="singleLevel"/>
     <w:tmpl w:val="439AC6FA"/>
@@ -688,7 +675,7 @@
       </w:rPr>
     </w:lvl>
   </w:abstractNum>
-  <w:abstractNum w:abstractNumId="3">
+  <w:abstractNum w:abstractNumId="3" w15:restartNumberingAfterBreak="0">
     <w:nsid w:val="FFFFFF83"/>
     <w:multiLevelType w:val="singleLevel"/>
     <w:tmpl w:val="FC968FA6"/>
@@ -708,7 +695,7 @@
       </w:rPr>
     </w:lvl>
   </w:abstractNum>
-  <w:abstractNum w:abstractNumId="4">
+  <w:abstractNum w:abstractNumId="4" w15:restartNumberingAfterBreak="0">
     <w:nsid w:val="FFFFFF89"/>
     <w:multiLevelType w:val="singleLevel"/>
     <w:tmpl w:val="8E56249C"/>
@@ -747,7 +734,7 @@
 </file>
 
 <file path=word/styles.xml><?xml version="1.0" encoding="utf-8"?>
-<w:styles xmlns:mc="http://schemas.openxmlformats.org/markup-compatibility/2006" xmlns:r="http://schemas.openxmlformats.org/officeDocument/2006/relationships" xmlns:w="http://schemas.openxmlformats.org/wordprocessingml/2006/main" xmlns:w14="http://schemas.microsoft.com/office/word/2010/wordml" mc:Ignorable="w14">
+<w:styles xmlns:mc="http://schemas.openxmlformats.org/markup-compatibility/2006" xmlns:r="http://schemas.openxmlformats.org/officeDocument/2006/relationships" xmlns:w="http://schemas.openxmlformats.org/wordprocessingml/2006/main" xmlns:w14="http://schemas.microsoft.com/office/word/2010/wordml" xmlns:w15="http://schemas.microsoft.com/office/word/2012/wordml" xmlns:w16se="http://schemas.microsoft.com/office/word/2015/wordml/symex" mc:Ignorable="w14 w15 w16se">
   <w:docDefaults>
     <w:rPrDefault>
       <w:rPr>
@@ -759,464 +746,375 @@
     </w:rPrDefault>
     <w:pPrDefault/>
   </w:docDefaults>
-  <w:latentStyles w:defLockedState="0" w:defUIPriority="99" w:defSemiHidden="1" w:defUnhideWhenUsed="1" w:defQFormat="0" w:count="276">
-    <w:lsdException w:name="Normal" w:semiHidden="0" w:uiPriority="0" w:unhideWhenUsed="0" w:qFormat="1"/>
-    <w:lsdException w:name="heading 1" w:semiHidden="0" w:uiPriority="9" w:unhideWhenUsed="0" w:qFormat="1"/>
-    <w:lsdException w:name="heading 2" w:uiPriority="9" w:qFormat="1"/>
-    <w:lsdException w:name="heading 3" w:uiPriority="9" w:qFormat="1"/>
-    <w:lsdException w:name="heading 4" w:uiPriority="9" w:qFormat="1"/>
-    <w:lsdException w:name="heading 5" w:uiPriority="9" w:qFormat="1"/>
-    <w:lsdException w:name="heading 6" w:uiPriority="9" w:qFormat="1"/>
-    <w:lsdException w:name="heading 7" w:uiPriority="9" w:qFormat="1"/>
-    <w:lsdException w:name="heading 8" w:uiPriority="9" w:qFormat="1"/>
-    <w:lsdException w:name="heading 9" w:uiPriority="9" w:qFormat="1"/>
-    <w:lsdException w:name="toc 1" w:uiPriority="39"/>
-    <w:lsdException w:name="toc 2" w:uiPriority="39"/>
-    <w:lsdException w:name="toc 3" w:uiPriority="39"/>
-    <w:lsdException w:name="toc 4" w:uiPriority="39"/>
-    <w:lsdException w:name="toc 5" w:uiPriority="39"/>
-    <w:lsdException w:name="toc 6" w:uiPriority="39"/>
-    <w:lsdException w:name="toc 7" w:uiPriority="39"/>
-    <w:lsdException w:name="toc 8" w:uiPriority="39"/>
-    <w:lsdException w:name="toc 9" w:uiPriority="39"/>
-    <w:lsdException w:name="caption" w:uiPriority="35" w:qFormat="1"/>
-    <w:lsdException w:name="Title" w:semiHidden="0" w:uiPriority="10" w:unhideWhenUsed="0" w:qFormat="1"/>
-    <w:lsdException w:name="Default Paragraph Font" w:uiPriority="1"/>
-    <w:lsdException w:name="Subtitle" w:semiHidden="0" w:uiPriority="11" w:unhideWhenUsed="0" w:qFormat="1"/>
-    <w:lsdException w:name="Strong" w:semiHidden="0" w:uiPriority="22" w:unhideWhenUsed="0" w:qFormat="1"/>
-    <w:lsdException w:name="Emphasis" w:semiHidden="0" w:uiPriority="20" w:unhideWhenUsed="0" w:qFormat="1"/>
-    <w:lsdException w:name="Table Grid" w:semiHidden="0" w:uiPriority="59" w:unhideWhenUsed="0"/>
-    <w:lsdException w:name="Placeholder Text" w:unhideWhenUsed="0"/>
-    <w:lsdException w:name="No Spacing" w:semiHidden="0" w:uiPriority="1" w:unhideWhenUsed="0" w:qFormat="1"/>
-    <w:lsdException w:name="Light Shading" w:semiHidden="0" w:uiPriority="60" w:unhideWhenUsed="0"/>
-    <w:lsdException w:name="Light List" w:semiHidden="0" w:uiPriority="61" w:unhideWhenUsed="0"/>
-    <w:lsdException w:name="Light Grid" w:semiHidden="0" w:uiPriority="62" w:unhideWhenUsed="0"/>
-    <w:lsdException w:name="Medium Shading 1" w:semiHidden="0" w:uiPriority="63" w:unhideWhenUsed="0"/>
-    <w:lsdException w:name="Medium Shading 2" w:semiHidden="0" w:uiPriority="64" w:unhideWhenUsed="0"/>
-    <w:lsdException w:name="Medium List 1" w:semiHidden="0" w:uiPriority="65" w:unhideWhenUsed="0"/>
-    <w:lsdException w:name="Medium List 2" w:semiHidden="0" w:uiPriority="66" w:unhideWhenUsed="0"/>
-    <w:lsdException w:name="Medium Grid 1" w:semiHidden="0" w:uiPriority="67" w:unhideWhenUsed="0"/>
-    <w:lsdException w:name="Medium Grid 2" w:semiHidden="0" w:uiPriority="68" w:unhideWhenUsed="0"/>
-    <w:lsdException w:name="Medium Grid 3" w:semiHidden="0" w:uiPriority="69" w:unhideWhenUsed="0"/>
-    <w:lsdException w:name="Dark List" w:semiHidden="0" w:uiPriority="70" w:unhideWhenUsed="0"/>
-    <w:lsdException w:name="Colorful Shading" w:semiHidden="0" w:uiPriority="71" w:unhideWhenUsed="0"/>
-    <w:lsdException w:name="Colorful List" w:semiHidden="0" w:uiPriority="72" w:unhideWhenUsed="0"/>
-    <w:lsdException w:name="Colorful Grid" w:semiHidden="0" w:uiPriority="73" w:unhideWhenUsed="0"/>
-    <w:lsdException w:name="Light Shading Accent 1" w:semiHidden="0" w:uiPriority="60" w:unhideWhenUsed="0"/>
-    <w:lsdException w:name="Light List Accent 1" w:semiHidden="0" w:uiPriority="61" w:unhideWhenUsed="0"/>
-    <w:lsdException w:name="Light Grid Accent 1" w:semiHidden="0" w:uiPriority="62" w:unhideWhenUsed="0"/>
-    <w:lsdException w:name="Medium Shading 1 Accent 1" w:semiHidden="0" w:uiPriority="63" w:unhideWhenUsed="0"/>
-    <w:lsdException w:name="Medium Shading 2 Accent 1" w:semiHidden="0" w:uiPriority="64" w:unhideWhenUsed="0"/>
-    <w:lsdException w:name="Medium List 1 Accent 1" w:semiHidden="0" w:uiPriority="65" w:unhideWhenUsed="0"/>
-    <w:lsdException w:name="Revision" w:unhideWhenUsed="0"/>
-    <w:lsdException w:name="List Paragraph" w:semiHidden="0" w:uiPriority="34" w:unhideWhenUsed="0" w:qFormat="1"/>
-    <w:lsdException w:name="Quote" w:semiHidden="0" w:uiPriority="29" w:unhideWhenUsed="0" w:qFormat="1"/>
-    <w:lsdException w:name="Intense Quote" w:semiHidden="0" w:uiPriority="30" w:unhideWhenUsed="0" w:qFormat="1"/>
-    <w:lsdException w:name="Medium List 2 Accent 1" w:semiHidden="0" w:uiPriority="66" w:unhideWhenUsed="0"/>
-    <w:lsdException w:name="Medium Grid 1 Accent 1" w:semiHidden="0" w:uiPriority="67" w:unhideWhenUsed="0"/>
-    <w:lsdException w:name="Medium Grid 2 Accent 1" w:semiHidden="0" w:uiPriority="68" w:unhideWhenUsed="0"/>
-    <w:lsdException w:name="Medium Grid 3 Accent 1" w:semiHidden="0" w:uiPriority="69" w:unhideWhenUsed="0"/>
-    <w:lsdException w:name="Dark List Accent 1" w:semiHidden="0" w:uiPriority="70" w:unhideWhenUsed="0"/>
-    <w:lsdException w:name="Colorful Shading Accent 1" w:semiHidden="0" w:uiPriority="71" w:unhideWhenUsed="0"/>
-    <w:lsdException w:name="Colorful List Accent 1" w:semiHidden="0" w:uiPriority="72" w:unhideWhenUsed="0"/>
-    <w:lsdException w:name="Colorful Grid Accent 1" w:semiHidden="0" w:uiPriority="73" w:unhideWhenUsed="0"/>
-    <w:lsdException w:name="Light Shading Accent 2" w:semiHidden="0" w:uiPriority="60" w:unhideWhenUsed="0"/>
-    <w:lsdException w:name="Light List Accent 2" w:semiHidden="0" w:uiPriority="61" w:unhideWhenUsed="0"/>
-    <w:lsdException w:name="Light Grid Accent 2" w:semiHidden="0" w:uiPriority="62" w:unhideWhenUsed="0"/>
-    <w:lsdException w:name="Medium Shading 1 Accent 2" w:semiHidden="0" w:uiPriority="63" w:unhideWhenUsed="0"/>
-    <w:lsdException w:name="Medium Shading 2 Accent 2" w:semiHidden="0" w:uiPriority="64" w:unhideWhenUsed="0"/>
-    <w:lsdException w:name="Medium List 1 Accent 2" w:semiHidden="0" w:uiPriority="65" w:unhideWhenUsed="0"/>
-    <w:lsdException w:name="Medium List 2 Accent 2" w:semiHidden="0" w:uiPriority="66" w:unhideWhenUsed="0"/>
-    <w:lsdException w:name="Medium Grid 1 Accent 2" w:semiHidden="0" w:uiPriority="67" w:unhideWhenUsed="0"/>
-    <w:lsdException w:name="Medium Grid 2 Accent 2" w:semiHidden="0" w:uiPriority="68" w:unhideWhenUsed="0"/>
-    <w:lsdException w:name="Medium Grid 3 Accent 2" w:semiHidden="0" w:uiPriority="69" w:unhideWhenUsed="0"/>
-    <w:lsdException w:name="Dark List Accent 2" w:semiHidden="0" w:uiPriority="70" w:unhideWhenUsed="0"/>
-    <w:lsdException w:name="Colorful Shading Accent 2" w:semiHidden="0" w:uiPriority="71" w:unhideWhenUsed="0"/>
-    <w:lsdException w:name="Colorful List Accent 2" w:semiHidden="0" w:uiPriority="72" w:unhideWhenUsed="0"/>
-    <w:lsdException w:name="Colorful Grid Accent 2" w:semiHidden="0" w:uiPriority="73" w:unhideWhenUsed="0"/>
-    <w:lsdException w:name="Light Shading Accent 3" w:semiHidden="0" w:uiPriority="60" w:unhideWhenUsed="0"/>
-    <w:lsdException w:name="Light List Accent 3" w:semiHidden="0" w:uiPriority="61" w:unhideWhenUsed="0"/>
-    <w:lsdException w:name="Light Grid Accent 3" w:semiHidden="0" w:uiPriority="62" w:unhideWhenUsed="0"/>
-    <w:lsdException w:name="Medium Shading 1 Accent 3" w:semiHidden="0" w:uiPriority="63" w:unhideWhenUsed="0"/>
-    <w:lsdException w:name="Medium Shading 2 Accent 3" w:semiHidden="0" w:uiPriority="64" w:unhideWhenUsed="0"/>
-    <w:lsdException w:name="Medium List 1 Accent 3" w:semiHidden="0" w:uiPriority="65" w:unhideWhenUsed="0"/>
-    <w:lsdException w:name="Medium List 2 Accent 3" w:semiHidden="0" w:uiPriority="66" w:unhideWhenUsed="0"/>
-    <w:lsdException w:name="Medium Grid 1 Accent 3" w:semiHidden="0" w:uiPriority="67" w:unhideWhenUsed="0"/>
-    <w:lsdException w:name="Medium Grid 2 Accent 3" w:semiHidden="0" w:uiPriority="68" w:unhideWhenUsed="0"/>
-    <w:lsdException w:name="Medium Grid 3 Accent 3" w:semiHidden="0" w:uiPriority="69" w:unhideWhenUsed="0"/>
-    <w:lsdException w:name="Dark List Accent 3" w:semiHidden="0" w:uiPriority="70" w:unhideWhenUsed="0"/>
-    <w:lsdException w:name="Colorful Shading Accent 3" w:semiHidden="0" w:uiPriority="71" w:unhideWhenUsed="0"/>
-    <w:lsdException w:name="Colorful List Accent 3" w:semiHidden="0" w:uiPriority="72" w:unhideWhenUsed="0"/>
-    <w:lsdException w:name="Colorful Grid Accent 3" w:semiHidden="0" w:uiPriority="73" w:unhideWhenUsed="0"/>
-    <w:lsdException w:name="Light Shading Accent 4" w:semiHidden="0" w:uiPriority="60" w:unhideWhenUsed="0"/>
-    <w:lsdException w:name="Light List Accent 4" w:semiHidden="0" w:uiPriority="61" w:unhideWhenUsed="0"/>
-    <w:lsdException w:name="Light Grid Accent 4" w:semiHidden="0" w:uiPriority="62" w:unhideWhenUsed="0"/>
-    <w:lsdException w:name="Medium Shading 1 Accent 4" w:semiHidden="0" w:uiPriority="63" w:unhideWhenUsed="0"/>
-    <w:lsdException w:name="Medium Shading 2 Accent 4" w:semiHidden="0" w:uiPriority="64" w:unhideWhenUsed="0"/>
-    <w:lsdException w:name="Medium List 1 Accent 4" w:semiHidden="0" w:uiPriority="65" w:unhideWhenUsed="0"/>
-    <w:lsdException w:name="Medium List 2 Accent 4" w:semiHidden="0" w:uiPriority="66" w:unhideWhenUsed="0"/>
-    <w:lsdException w:name="Medium Grid 1 Accent 4" w:semiHidden="0" w:uiPriority="67" w:unhideWhenUsed="0"/>
-    <w:lsdException w:name="Medium Grid 2 Accent 4" w:semiHidden="0" w:uiPriority="68" w:unhideWhenUsed="0"/>
-    <w:lsdException w:name="Medium Grid 3 Accent 4" w:semiHidden="0" w:uiPriority="69" w:unhideWhenUsed="0"/>
-    <w:lsdException w:name="Dark List Accent 4" w:semiHidden="0" w:uiPriority="70" w:unhideWhenUsed="0"/>
-    <w:lsdException w:name="Colorful Shading Accent 4" w:semiHidden="0" w:uiPriority="71" w:unhideWhenUsed="0"/>
-    <w:lsdException w:name="Colorful List Accent 4" w:semiHidden="0" w:uiPriority="72" w:unhideWhenUsed="0"/>
-    <w:lsdException w:name="Colorful Grid Accent 4" w:semiHidden="0" w:uiPriority="73" w:unhideWhenUsed="0"/>
-    <w:lsdException w:name="Light Shading Accent 5" w:semiHidden="0" w:uiPriority="60" w:unhideWhenUsed="0"/>
-    <w:lsdException w:name="Light List Accent 5" w:semiHidden="0" w:uiPriority="61" w:unhideWhenUsed="0"/>
-    <w:lsdException w:name="Light Grid Accent 5" w:semiHidden="0" w:uiPriority="62" w:unhideWhenUsed="0"/>
-    <w:lsdException w:name="Medium Shading 1 Accent 5" w:semiHidden="0" w:uiPriority="63" w:unhideWhenUsed="0"/>
-    <w:lsdException w:name="Medium Shading 2 Accent 5" w:semiHidden="0" w:uiPriority="64" w:unhideWhenUsed="0"/>
-    <w:lsdException w:name="Medium List 1 Accent 5" w:semiHidden="0" w:uiPriority="65" w:unhideWhenUsed="0"/>
-    <w:lsdException w:name="Medium List 2 Accent 5" w:semiHidden="0" w:uiPriority="66" w:unhideWhenUsed="0"/>
-    <w:lsdException w:name="Medium Grid 1 Accent 5" w:semiHidden="0" w:uiPriority="67" w:unhideWhenUsed="0"/>
-    <w:lsdException w:name="Medium Grid 2 Accent 5" w:semiHidden="0" w:uiPriority="68" w:unhideWhenUsed="0"/>
-    <w:lsdException w:name="Medium Grid 3 Accent 5" w:semiHidden="0" w:uiPriority="69" w:unhideWhenUsed="0"/>
-    <w:lsdException w:name="Dark List Accent 5" w:semiHidden="0" w:uiPriority="70" w:unhideWhenUsed="0"/>
-    <w:lsdException w:name="Colorful Shading Accent 5" w:semiHidden="0" w:uiPriority="71" w:unhideWhenUsed="0"/>
-    <w:lsdException w:name="Colorful List Accent 5" w:semiHidden="0" w:uiPriority="72" w:unhideWhenUsed="0"/>
-    <w:lsdException w:name="Colorful Grid Accent 5" w:semiHidden="0" w:uiPriority="73" w:unhideWhenUsed="0"/>
-    <w:lsdException w:name="Light Shading Accent 6" w:semiHidden="0" w:uiPriority="60" w:unhideWhenUsed="0"/>
-    <w:lsdException w:name="Light List Accent 6" w:semiHidden="0" w:uiPriority="61" w:unhideWhenUsed="0"/>
-    <w:lsdException w:name="Light Grid Accent 6" w:semiHidden="0" w:uiPriority="62" w:unhideWhenUsed="0"/>
-    <w:lsdException w:name="Medium Shading 1 Accent 6" w:semiHidden="0" w:uiPriority="63" w:unhideWhenUsed="0"/>
-    <w:lsdException w:name="Medium Shading 2 Accent 6" w:semiHidden="0" w:uiPriority="64" w:unhideWhenUsed="0"/>
-    <w:lsdException w:name="Medium List 1 Accent 6" w:semiHidden="0" w:uiPriority="65" w:unhideWhenUsed="0"/>
-    <w:lsdException w:name="Medium List 2 Accent 6" w:semiHidden="0" w:uiPriority="66" w:unhideWhenUsed="0"/>
-    <w:lsdException w:name="Medium Grid 1 Accent 6" w:semiHidden="0" w:uiPriority="67" w:unhideWhenUsed="0"/>
-    <w:lsdException w:name="Medium Grid 2 Accent 6" w:semiHidden="0" w:uiPriority="68" w:unhideWhenUsed="0"/>
-    <w:lsdException w:name="Medium Grid 3 Accent 6" w:semiHidden="0" w:uiPriority="69" w:unhideWhenUsed="0"/>
-    <w:lsdException w:name="Dark List Accent 6" w:semiHidden="0" w:uiPriority="70" w:unhideWhenUsed="0"/>
-    <w:lsdException w:name="Colorful Shading Accent 6" w:semiHidden="0" w:uiPriority="71" w:unhideWhenUsed="0"/>
-    <w:lsdException w:name="Colorful List Accent 6" w:semiHidden="0" w:uiPriority="72" w:unhideWhenUsed="0"/>
-    <w:lsdException w:name="Colorful Grid Accent 6" w:semiHidden="0" w:uiPriority="73" w:unhideWhenUsed="0"/>
-    <w:lsdException w:name="Subtle Emphasis" w:semiHidden="0" w:uiPriority="19" w:unhideWhenUsed="0" w:qFormat="1"/>
-    <w:lsdException w:name="Intense Emphasis" w:semiHidden="0" w:uiPriority="21" w:unhideWhenUsed="0" w:qFormat="1"/>
-    <w:lsdException w:name="Subtle Reference" w:semiHidden="0" w:uiPriority="31" w:unhideWhenUsed="0" w:qFormat="1"/>
-    <w:lsdException w:name="Intense Reference" w:semiHidden="0" w:uiPriority="32" w:unhideWhenUsed="0" w:qFormat="1"/>
-    <w:lsdException w:name="Book Title" w:semiHidden="0" w:uiPriority="33" w:unhideWhenUsed="0" w:qFormat="1"/>
-    <w:lsdException w:name="Bibliography" w:uiPriority="37"/>
-    <w:lsdException w:name="TOC Heading" w:uiPriority="39" w:qFormat="1"/>
-  </w:latentStyles>
-  <w:style w:type="paragraph" w:default="1" w:styleId="Normal">
-    <w:name w:val="Normal"/>
-    <w:qFormat/>
-    <w:rsid w:val="0045160A"/>
-    <w:pPr>
-      <w:tabs>
-        <w:tab w:val="left" w:pos="288"/>
-      </w:tabs>
-      <w:spacing w:before="60" w:line="210" w:lineRule="exact"/>
-      <w:jc w:val="both"/>
-    </w:pPr>
-    <w:rPr>
-      <w:rFonts w:ascii="Times New Roman" w:hAnsi="Times New Roman"/>
-      <w:sz w:val="18"/>
-      <w:szCs w:val="20"/>
-    </w:rPr>
-  </w:style>
-  <w:style w:type="character" w:default="1" w:styleId="DefaultParagraphFont">
-    <w:name w:val="Default Paragraph Font"/>
-    <w:uiPriority w:val="1"/>
-    <w:semiHidden/>
-    <w:unhideWhenUsed/>
-  </w:style>
-  <w:style w:type="table" w:default="1" w:styleId="TableNormal">
-    <w:name w:val="Normal Table"/>
-    <w:uiPriority w:val="99"/>
-    <w:semiHidden/>
-    <w:unhideWhenUsed/>
-    <w:tblPr>
-      <w:tblInd w:w="0" w:type="dxa"/>
-      <w:tblCellMar>
-        <w:top w:w="0" w:type="dxa"/>
-        <w:left w:w="108" w:type="dxa"/>
-        <w:bottom w:w="0" w:type="dxa"/>
-        <w:right w:w="108" w:type="dxa"/>
-      </w:tblCellMar>
-    </w:tblPr>
-  </w:style>
-  <w:style w:type="numbering" w:default="1" w:styleId="NoList">
-    <w:name w:val="No List"/>
-    <w:uiPriority w:val="99"/>
-    <w:semiHidden/>
-    <w:unhideWhenUsed/>
-  </w:style>
-  <w:style w:type="paragraph" w:styleId="Title">
-    <w:name w:val="Title"/>
-    <w:basedOn w:val="Normal"/>
-    <w:next w:val="Subtitle"/>
-    <w:link w:val="TitleChar"/>
-    <w:uiPriority w:val="10"/>
-    <w:qFormat/>
-    <w:rsid w:val="00F80F43"/>
-    <w:pPr>
-      <w:keepNext/>
-      <w:spacing w:before="0" w:line="240" w:lineRule="auto"/>
-      <w:contextualSpacing/>
-      <w:jc w:val="center"/>
-    </w:pPr>
-    <w:rPr>
-      <w:rFonts w:eastAsiaTheme="majorEastAsia" w:cstheme="majorBidi"/>
-      <w:b/>
-      <w:bCs/>
-      <w:spacing w:val="5"/>
-      <w:kern w:val="28"/>
-      <w:sz w:val="26"/>
-      <w:szCs w:val="26"/>
-    </w:rPr>
-  </w:style>
-  <w:style w:type="character" w:customStyle="1" w:styleId="TitleChar">
-    <w:name w:val="Title Char"/>
-    <w:basedOn w:val="DefaultParagraphFont"/>
-    <w:link w:val="Title"/>
-    <w:uiPriority w:val="10"/>
-    <w:rsid w:val="00F80F43"/>
-    <w:rPr>
-      <w:rFonts w:ascii="Times New Roman" w:eastAsiaTheme="majorEastAsia" w:hAnsi="Times New Roman" w:cstheme="majorBidi"/>
-      <w:b/>
-      <w:bCs/>
-      <w:spacing w:val="5"/>
-      <w:kern w:val="28"/>
-      <w:sz w:val="26"/>
-      <w:szCs w:val="26"/>
-    </w:rPr>
-  </w:style>
-  <w:style w:type="paragraph" w:styleId="FootnoteText">
-    <w:name w:val="footnote text"/>
-    <w:basedOn w:val="Normal"/>
-    <w:link w:val="FootnoteTextChar"/>
-    <w:uiPriority w:val="99"/>
-    <w:unhideWhenUsed/>
-    <w:rsid w:val="00892E00"/>
-    <w:pPr>
-      <w:spacing w:before="240" w:line="240" w:lineRule="auto"/>
-      <w:ind w:left="360" w:right="360"/>
-      <w:contextualSpacing/>
-      <w:jc w:val="left"/>
-    </w:pPr>
-    <w:rPr>
-      <w:sz w:val="14"/>
-    </w:rPr>
-  </w:style>
-  <w:style w:type="paragraph" w:styleId="Subtitle">
-    <w:name w:val="Subtitle"/>
-    <w:basedOn w:val="Normal"/>
-    <w:next w:val="Normal"/>
-    <w:link w:val="SubtitleChar"/>
-    <w:uiPriority w:val="11"/>
-    <w:qFormat/>
-    <w:rsid w:val="00F80F43"/>
-    <w:pPr>
-      <w:numPr>
-        <w:ilvl w:val="1"/>
-      </w:numPr>
-      <w:spacing w:before="0" w:after="120" w:line="240" w:lineRule="auto"/>
-      <w:jc w:val="center"/>
-    </w:pPr>
-    <w:rPr>
-      <w:rFonts w:eastAsiaTheme="majorEastAsia" w:cstheme="majorBidi"/>
-      <w:b/>
-      <w:iCs/>
-      <w:spacing w:val="15"/>
-      <w:sz w:val="20"/>
-    </w:rPr>
-  </w:style>
-  <w:style w:type="character" w:customStyle="1" w:styleId="SubtitleChar">
-    <w:name w:val="Subtitle Char"/>
-    <w:basedOn w:val="DefaultParagraphFont"/>
-    <w:link w:val="Subtitle"/>
-    <w:uiPriority w:val="11"/>
-    <w:rsid w:val="00F80F43"/>
-    <w:rPr>
-      <w:rFonts w:ascii="Times New Roman" w:eastAsiaTheme="majorEastAsia" w:hAnsi="Times New Roman" w:cstheme="majorBidi"/>
-      <w:b/>
-      <w:iCs/>
-      <w:spacing w:val="15"/>
-      <w:sz w:val="20"/>
-      <w:szCs w:val="20"/>
-    </w:rPr>
-  </w:style>
-  <w:style w:type="character" w:customStyle="1" w:styleId="FootnoteTextChar">
-    <w:name w:val="Footnote Text Char"/>
-    <w:basedOn w:val="DefaultParagraphFont"/>
-    <w:link w:val="FootnoteText"/>
-    <w:uiPriority w:val="99"/>
-    <w:rsid w:val="00892E00"/>
-    <w:rPr>
-      <w:rFonts w:ascii="Times New Roman" w:hAnsi="Times New Roman"/>
-      <w:sz w:val="14"/>
-      <w:szCs w:val="20"/>
-    </w:rPr>
-  </w:style>
-  <w:style w:type="paragraph" w:customStyle="1" w:styleId="Image">
-    <w:name w:val="Image"/>
-    <w:basedOn w:val="Normal"/>
-    <w:next w:val="Title"/>
-    <w:qFormat/>
-    <w:rsid w:val="00F80F43"/>
-    <w:pPr>
-      <w:spacing w:before="0" w:after="20" w:line="240" w:lineRule="auto"/>
-      <w:jc w:val="center"/>
-    </w:pPr>
-    <w:rPr>
-      <w:sz w:val="20"/>
-    </w:rPr>
-  </w:style>
-</w:styles>
-</file>
-
-<file path=word/stylesWithEffects.xml><?xml version="1.0" encoding="utf-8"?>
-<w:styles xmlns:wpc="http://schemas.microsoft.com/office/word/2010/wordprocessingCanvas" xmlns:mo="http://schemas.microsoft.com/office/mac/office/2008/main" xmlns:mc="http://schemas.openxmlformats.org/markup-compatibility/2006" xmlns:mv="urn:schemas-microsoft-com:mac:vml" xmlns:o="urn:schemas-microsoft-com:office:office" xmlns:r="http://schemas.openxmlformats.org/officeDocument/2006/relationships" xmlns:m="http://schemas.openxmlformats.org/officeDocument/2006/math" xmlns:v="urn:schemas-microsoft-com:vml" xmlns:wp14="http://schemas.microsoft.com/office/word/2010/wordprocessingDrawing" xmlns:wp="http://schemas.openxmlformats.org/drawingml/2006/wordprocessingDrawing" xmlns:w10="urn:schemas-microsoft-com:office:word" xmlns:w="http://schemas.openxmlformats.org/wordprocessingml/2006/main" xmlns:w14="http://schemas.microsoft.com/office/word/2010/wordml" xmlns:wpg="http://schemas.microsoft.com/office/word/2010/wordprocessingGroup" xmlns:wpi="http://schemas.microsoft.com/office/word/2010/wordprocessingInk" xmlns:wne="http://schemas.microsoft.com/office/word/2006/wordml" xmlns:wps="http://schemas.microsoft.com/office/word/2010/wordprocessingShape" mc:Ignorable="w14 wp14">
-  <w:docDefaults>
-    <w:rPrDefault>
-      <w:rPr>
-        <w:rFonts w:asciiTheme="minorHAnsi" w:eastAsiaTheme="minorEastAsia" w:hAnsiTheme="minorHAnsi" w:cstheme="minorBidi"/>
-        <w:sz w:val="24"/>
-        <w:szCs w:val="24"/>
-        <w:lang w:val="en-US" w:eastAsia="en-US" w:bidi="ar-SA"/>
-      </w:rPr>
-    </w:rPrDefault>
-    <w:pPrDefault/>
-  </w:docDefaults>
-  <w:latentStyles w:defLockedState="0" w:defUIPriority="99" w:defSemiHidden="1" w:defUnhideWhenUsed="1" w:defQFormat="0" w:count="276">
-    <w:lsdException w:name="Normal" w:semiHidden="0" w:uiPriority="0" w:unhideWhenUsed="0" w:qFormat="1"/>
-    <w:lsdException w:name="heading 1" w:semiHidden="0" w:uiPriority="9" w:unhideWhenUsed="0" w:qFormat="1"/>
-    <w:lsdException w:name="heading 2" w:uiPriority="9" w:qFormat="1"/>
-    <w:lsdException w:name="heading 3" w:uiPriority="9" w:qFormat="1"/>
-    <w:lsdException w:name="heading 4" w:uiPriority="9" w:qFormat="1"/>
-    <w:lsdException w:name="heading 5" w:uiPriority="9" w:qFormat="1"/>
-    <w:lsdException w:name="heading 6" w:uiPriority="9" w:qFormat="1"/>
-    <w:lsdException w:name="heading 7" w:uiPriority="9" w:qFormat="1"/>
-    <w:lsdException w:name="heading 8" w:uiPriority="9" w:qFormat="1"/>
-    <w:lsdException w:name="heading 9" w:uiPriority="9" w:qFormat="1"/>
-    <w:lsdException w:name="toc 1" w:uiPriority="39"/>
-    <w:lsdException w:name="toc 2" w:uiPriority="39"/>
-    <w:lsdException w:name="toc 3" w:uiPriority="39"/>
-    <w:lsdException w:name="toc 4" w:uiPriority="39"/>
-    <w:lsdException w:name="toc 5" w:uiPriority="39"/>
-    <w:lsdException w:name="toc 6" w:uiPriority="39"/>
-    <w:lsdException w:name="toc 7" w:uiPriority="39"/>
-    <w:lsdException w:name="toc 8" w:uiPriority="39"/>
-    <w:lsdException w:name="toc 9" w:uiPriority="39"/>
-    <w:lsdException w:name="caption" w:uiPriority="35" w:qFormat="1"/>
-    <w:lsdException w:name="Title" w:semiHidden="0" w:uiPriority="10" w:unhideWhenUsed="0" w:qFormat="1"/>
-    <w:lsdException w:name="Default Paragraph Font" w:uiPriority="1"/>
-    <w:lsdException w:name="Subtitle" w:semiHidden="0" w:uiPriority="11" w:unhideWhenUsed="0" w:qFormat="1"/>
-    <w:lsdException w:name="Strong" w:semiHidden="0" w:uiPriority="22" w:unhideWhenUsed="0" w:qFormat="1"/>
-    <w:lsdException w:name="Emphasis" w:semiHidden="0" w:uiPriority="20" w:unhideWhenUsed="0" w:qFormat="1"/>
-    <w:lsdException w:name="Table Grid" w:semiHidden="0" w:uiPriority="59" w:unhideWhenUsed="0"/>
-    <w:lsdException w:name="Placeholder Text" w:unhideWhenUsed="0"/>
-    <w:lsdException w:name="No Spacing" w:semiHidden="0" w:uiPriority="1" w:unhideWhenUsed="0" w:qFormat="1"/>
-    <w:lsdException w:name="Light Shading" w:semiHidden="0" w:uiPriority="60" w:unhideWhenUsed="0"/>
-    <w:lsdException w:name="Light List" w:semiHidden="0" w:uiPriority="61" w:unhideWhenUsed="0"/>
-    <w:lsdException w:name="Light Grid" w:semiHidden="0" w:uiPriority="62" w:unhideWhenUsed="0"/>
-    <w:lsdException w:name="Medium Shading 1" w:semiHidden="0" w:uiPriority="63" w:unhideWhenUsed="0"/>
-    <w:lsdException w:name="Medium Shading 2" w:semiHidden="0" w:uiPriority="64" w:unhideWhenUsed="0"/>
-    <w:lsdException w:name="Medium List 1" w:semiHidden="0" w:uiPriority="65" w:unhideWhenUsed="0"/>
-    <w:lsdException w:name="Medium List 2" w:semiHidden="0" w:uiPriority="66" w:unhideWhenUsed="0"/>
-    <w:lsdException w:name="Medium Grid 1" w:semiHidden="0" w:uiPriority="67" w:unhideWhenUsed="0"/>
-    <w:lsdException w:name="Medium Grid 2" w:semiHidden="0" w:uiPriority="68" w:unhideWhenUsed="0"/>
-    <w:lsdException w:name="Medium Grid 3" w:semiHidden="0" w:uiPriority="69" w:unhideWhenUsed="0"/>
-    <w:lsdException w:name="Dark List" w:semiHidden="0" w:uiPriority="70" w:unhideWhenUsed="0"/>
-    <w:lsdException w:name="Colorful Shading" w:semiHidden="0" w:uiPriority="71" w:unhideWhenUsed="0"/>
-    <w:lsdException w:name="Colorful List" w:semiHidden="0" w:uiPriority="72" w:unhideWhenUsed="0"/>
-    <w:lsdException w:name="Colorful Grid" w:semiHidden="0" w:uiPriority="73" w:unhideWhenUsed="0"/>
-    <w:lsdException w:name="Light Shading Accent 1" w:semiHidden="0" w:uiPriority="60" w:unhideWhenUsed="0"/>
-    <w:lsdException w:name="Light List Accent 1" w:semiHidden="0" w:uiPriority="61" w:unhideWhenUsed="0"/>
-    <w:lsdException w:name="Light Grid Accent 1" w:semiHidden="0" w:uiPriority="62" w:unhideWhenUsed="0"/>
-    <w:lsdException w:name="Medium Shading 1 Accent 1" w:semiHidden="0" w:uiPriority="63" w:unhideWhenUsed="0"/>
-    <w:lsdException w:name="Medium Shading 2 Accent 1" w:semiHidden="0" w:uiPriority="64" w:unhideWhenUsed="0"/>
-    <w:lsdException w:name="Medium List 1 Accent 1" w:semiHidden="0" w:uiPriority="65" w:unhideWhenUsed="0"/>
-    <w:lsdException w:name="Revision" w:unhideWhenUsed="0"/>
-    <w:lsdException w:name="List Paragraph" w:semiHidden="0" w:uiPriority="34" w:unhideWhenUsed="0" w:qFormat="1"/>
-    <w:lsdException w:name="Quote" w:semiHidden="0" w:uiPriority="29" w:unhideWhenUsed="0" w:qFormat="1"/>
-    <w:lsdException w:name="Intense Quote" w:semiHidden="0" w:uiPriority="30" w:unhideWhenUsed="0" w:qFormat="1"/>
-    <w:lsdException w:name="Medium List 2 Accent 1" w:semiHidden="0" w:uiPriority="66" w:unhideWhenUsed="0"/>
-    <w:lsdException w:name="Medium Grid 1 Accent 1" w:semiHidden="0" w:uiPriority="67" w:unhideWhenUsed="0"/>
-    <w:lsdException w:name="Medium Grid 2 Accent 1" w:semiHidden="0" w:uiPriority="68" w:unhideWhenUsed="0"/>
-    <w:lsdException w:name="Medium Grid 3 Accent 1" w:semiHidden="0" w:uiPriority="69" w:unhideWhenUsed="0"/>
-    <w:lsdException w:name="Dark List Accent 1" w:semiHidden="0" w:uiPriority="70" w:unhideWhenUsed="0"/>
-    <w:lsdException w:name="Colorful Shading Accent 1" w:semiHidden="0" w:uiPriority="71" w:unhideWhenUsed="0"/>
-    <w:lsdException w:name="Colorful List Accent 1" w:semiHidden="0" w:uiPriority="72" w:unhideWhenUsed="0"/>
-    <w:lsdException w:name="Colorful Grid Accent 1" w:semiHidden="0" w:uiPriority="73" w:unhideWhenUsed="0"/>
-    <w:lsdException w:name="Light Shading Accent 2" w:semiHidden="0" w:uiPriority="60" w:unhideWhenUsed="0"/>
-    <w:lsdException w:name="Light List Accent 2" w:semiHidden="0" w:uiPriority="61" w:unhideWhenUsed="0"/>
-    <w:lsdException w:name="Light Grid Accent 2" w:semiHidden="0" w:uiPriority="62" w:unhideWhenUsed="0"/>
-    <w:lsdException w:name="Medium Shading 1 Accent 2" w:semiHidden="0" w:uiPriority="63" w:unhideWhenUsed="0"/>
-    <w:lsdException w:name="Medium Shading 2 Accent 2" w:semiHidden="0" w:uiPriority="64" w:unhideWhenUsed="0"/>
-    <w:lsdException w:name="Medium List 1 Accent 2" w:semiHidden="0" w:uiPriority="65" w:unhideWhenUsed="0"/>
-    <w:lsdException w:name="Medium List 2 Accent 2" w:semiHidden="0" w:uiPriority="66" w:unhideWhenUsed="0"/>
-    <w:lsdException w:name="Medium Grid 1 Accent 2" w:semiHidden="0" w:uiPriority="67" w:unhideWhenUsed="0"/>
-    <w:lsdException w:name="Medium Grid 2 Accent 2" w:semiHidden="0" w:uiPriority="68" w:unhideWhenUsed="0"/>
-    <w:lsdException w:name="Medium Grid 3 Accent 2" w:semiHidden="0" w:uiPriority="69" w:unhideWhenUsed="0"/>
-    <w:lsdException w:name="Dark List Accent 2" w:semiHidden="0" w:uiPriority="70" w:unhideWhenUsed="0"/>
-    <w:lsdException w:name="Colorful Shading Accent 2" w:semiHidden="0" w:uiPriority="71" w:unhideWhenUsed="0"/>
-    <w:lsdException w:name="Colorful List Accent 2" w:semiHidden="0" w:uiPriority="72" w:unhideWhenUsed="0"/>
-    <w:lsdException w:name="Colorful Grid Accent 2" w:semiHidden="0" w:uiPriority="73" w:unhideWhenUsed="0"/>
-    <w:lsdException w:name="Light Shading Accent 3" w:semiHidden="0" w:uiPriority="60" w:unhideWhenUsed="0"/>
-    <w:lsdException w:name="Light List Accent 3" w:semiHidden="0" w:uiPriority="61" w:unhideWhenUsed="0"/>
-    <w:lsdException w:name="Light Grid Accent 3" w:semiHidden="0" w:uiPriority="62" w:unhideWhenUsed="0"/>
-    <w:lsdException w:name="Medium Shading 1 Accent 3" w:semiHidden="0" w:uiPriority="63" w:unhideWhenUsed="0"/>
-    <w:lsdException w:name="Medium Shading 2 Accent 3" w:semiHidden="0" w:uiPriority="64" w:unhideWhenUsed="0"/>
-    <w:lsdException w:name="Medium List 1 Accent 3" w:semiHidden="0" w:uiPriority="65" w:unhideWhenUsed="0"/>
-    <w:lsdException w:name="Medium List 2 Accent 3" w:semiHidden="0" w:uiPriority="66" w:unhideWhenUsed="0"/>
-    <w:lsdException w:name="Medium Grid 1 Accent 3" w:semiHidden="0" w:uiPriority="67" w:unhideWhenUsed="0"/>
-    <w:lsdException w:name="Medium Grid 2 Accent 3" w:semiHidden="0" w:uiPriority="68" w:unhideWhenUsed="0"/>
-    <w:lsdException w:name="Medium Grid 3 Accent 3" w:semiHidden="0" w:uiPriority="69" w:unhideWhenUsed="0"/>
-    <w:lsdException w:name="Dark List Accent 3" w:semiHidden="0" w:uiPriority="70" w:unhideWhenUsed="0"/>
-    <w:lsdException w:name="Colorful Shading Accent 3" w:semiHidden="0" w:uiPriority="71" w:unhideWhenUsed="0"/>
-    <w:lsdException w:name="Colorful List Accent 3" w:semiHidden="0" w:uiPriority="72" w:unhideWhenUsed="0"/>
-    <w:lsdException w:name="Colorful Grid Accent 3" w:semiHidden="0" w:uiPriority="73" w:unhideWhenUsed="0"/>
-    <w:lsdException w:name="Light Shading Accent 4" w:semiHidden="0" w:uiPriority="60" w:unhideWhenUsed="0"/>
-    <w:lsdException w:name="Light List Accent 4" w:semiHidden="0" w:uiPriority="61" w:unhideWhenUsed="0"/>
-    <w:lsdException w:name="Light Grid Accent 4" w:semiHidden="0" w:uiPriority="62" w:unhideWhenUsed="0"/>
-    <w:lsdException w:name="Medium Shading 1 Accent 4" w:semiHidden="0" w:uiPriority="63" w:unhideWhenUsed="0"/>
-    <w:lsdException w:name="Medium Shading 2 Accent 4" w:semiHidden="0" w:uiPriority="64" w:unhideWhenUsed="0"/>
-    <w:lsdException w:name="Medium List 1 Accent 4" w:semiHidden="0" w:uiPriority="65" w:unhideWhenUsed="0"/>
-    <w:lsdException w:name="Medium List 2 Accent 4" w:semiHidden="0" w:uiPriority="66" w:unhideWhenUsed="0"/>
-    <w:lsdException w:name="Medium Grid 1 Accent 4" w:semiHidden="0" w:uiPriority="67" w:unhideWhenUsed="0"/>
-    <w:lsdException w:name="Medium Grid 2 Accent 4" w:semiHidden="0" w:uiPriority="68" w:unhideWhenUsed="0"/>
-    <w:lsdException w:name="Medium Grid 3 Accent 4" w:semiHidden="0" w:uiPriority="69" w:unhideWhenUsed="0"/>
-    <w:lsdException w:name="Dark List Accent 4" w:semiHidden="0" w:uiPriority="70" w:unhideWhenUsed="0"/>
-    <w:lsdException w:name="Colorful Shading Accent 4" w:semiHidden="0" w:uiPriority="71" w:unhideWhenUsed="0"/>
-    <w:lsdException w:name="Colorful List Accent 4" w:semiHidden="0" w:uiPriority="72" w:unhideWhenUsed="0"/>
-    <w:lsdException w:name="Colorful Grid Accent 4" w:semiHidden="0" w:uiPriority="73" w:unhideWhenUsed="0"/>
-    <w:lsdException w:name="Light Shading Accent 5" w:semiHidden="0" w:uiPriority="60" w:unhideWhenUsed="0"/>
-    <w:lsdException w:name="Light List Accent 5" w:semiHidden="0" w:uiPriority="61" w:unhideWhenUsed="0"/>
-    <w:lsdException w:name="Light Grid Accent 5" w:semiHidden="0" w:uiPriority="62" w:unhideWhenUsed="0"/>
-    <w:lsdException w:name="Medium Shading 1 Accent 5" w:semiHidden="0" w:uiPriority="63" w:unhideWhenUsed="0"/>
-    <w:lsdException w:name="Medium Shading 2 Accent 5" w:semiHidden="0" w:uiPriority="64" w:unhideWhenUsed="0"/>
-    <w:lsdException w:name="Medium List 1 Accent 5" w:semiHidden="0" w:uiPriority="65" w:unhideWhenUsed="0"/>
-    <w:lsdException w:name="Medium List 2 Accent 5" w:semiHidden="0" w:uiPriority="66" w:unhideWhenUsed="0"/>
-    <w:lsdException w:name="Medium Grid 1 Accent 5" w:semiHidden="0" w:uiPriority="67" w:unhideWhenUsed="0"/>
-    <w:lsdException w:name="Medium Grid 2 Accent 5" w:semiHidden="0" w:uiPriority="68" w:unhideWhenUsed="0"/>
-    <w:lsdException w:name="Medium Grid 3 Accent 5" w:semiHidden="0" w:uiPriority="69" w:unhideWhenUsed="0"/>
-    <w:lsdException w:name="Dark List Accent 5" w:semiHidden="0" w:uiPriority="70" w:unhideWhenUsed="0"/>
-    <w:lsdException w:name="Colorful Shading Accent 5" w:semiHidden="0" w:uiPriority="71" w:unhideWhenUsed="0"/>
-    <w:lsdException w:name="Colorful List Accent 5" w:semiHidden="0" w:uiPriority="72" w:unhideWhenUsed="0"/>
-    <w:lsdException w:name="Colorful Grid Accent 5" w:semiHidden="0" w:uiPriority="73" w:unhideWhenUsed="0"/>
-    <w:lsdException w:name="Light Shading Accent 6" w:semiHidden="0" w:uiPriority="60" w:unhideWhenUsed="0"/>
-    <w:lsdException w:name="Light List Accent 6" w:semiHidden="0" w:uiPriority="61" w:unhideWhenUsed="0"/>
-    <w:lsdException w:name="Light Grid Accent 6" w:semiHidden="0" w:uiPriority="62" w:unhideWhenUsed="0"/>
-    <w:lsdException w:name="Medium Shading 1 Accent 6" w:semiHidden="0" w:uiPriority="63" w:unhideWhenUsed="0"/>
-    <w:lsdException w:name="Medium Shading 2 Accent 6" w:semiHidden="0" w:uiPriority="64" w:unhideWhenUsed="0"/>
-    <w:lsdException w:name="Medium List 1 Accent 6" w:semiHidden="0" w:uiPriority="65" w:unhideWhenUsed="0"/>
-    <w:lsdException w:name="Medium List 2 Accent 6" w:semiHidden="0" w:uiPriority="66" w:unhideWhenUsed="0"/>
-    <w:lsdException w:name="Medium Grid 1 Accent 6" w:semiHidden="0" w:uiPriority="67" w:unhideWhenUsed="0"/>
-    <w:lsdException w:name="Medium Grid 2 Accent 6" w:semiHidden="0" w:uiPriority="68" w:unhideWhenUsed="0"/>
-    <w:lsdException w:name="Medium Grid 3 Accent 6" w:semiHidden="0" w:uiPriority="69" w:unhideWhenUsed="0"/>
-    <w:lsdException w:name="Dark List Accent 6" w:semiHidden="0" w:uiPriority="70" w:unhideWhenUsed="0"/>
-    <w:lsdException w:name="Colorful Shading Accent 6" w:semiHidden="0" w:uiPriority="71" w:unhideWhenUsed="0"/>
-    <w:lsdException w:name="Colorful List Accent 6" w:semiHidden="0" w:uiPriority="72" w:unhideWhenUsed="0"/>
-    <w:lsdException w:name="Colorful Grid Accent 6" w:semiHidden="0" w:uiPriority="73" w:unhideWhenUsed="0"/>
-    <w:lsdException w:name="Subtle Emphasis" w:semiHidden="0" w:uiPriority="19" w:unhideWhenUsed="0" w:qFormat="1"/>
-    <w:lsdException w:name="Intense Emphasis" w:semiHidden="0" w:uiPriority="21" w:unhideWhenUsed="0" w:qFormat="1"/>
-    <w:lsdException w:name="Subtle Reference" w:semiHidden="0" w:uiPriority="31" w:unhideWhenUsed="0" w:qFormat="1"/>
-    <w:lsdException w:name="Intense Reference" w:semiHidden="0" w:uiPriority="32" w:unhideWhenUsed="0" w:qFormat="1"/>
-    <w:lsdException w:name="Book Title" w:semiHidden="0" w:uiPriority="33" w:unhideWhenUsed="0" w:qFormat="1"/>
-    <w:lsdException w:name="Bibliography" w:uiPriority="37"/>
-    <w:lsdException w:name="TOC Heading" w:uiPriority="39" w:qFormat="1"/>
+  <w:latentStyles w:defLockedState="0" w:defUIPriority="99" w:defSemiHidden="0" w:defUnhideWhenUsed="0" w:defQFormat="0" w:count="374">
+    <w:lsdException w:name="Normal" w:uiPriority="0" w:qFormat="1"/>
+    <w:lsdException w:name="heading 1" w:uiPriority="9" w:qFormat="1"/>
+    <w:lsdException w:name="heading 2" w:semiHidden="1" w:uiPriority="9" w:unhideWhenUsed="1" w:qFormat="1"/>
+    <w:lsdException w:name="heading 3" w:semiHidden="1" w:uiPriority="9" w:unhideWhenUsed="1" w:qFormat="1"/>
+    <w:lsdException w:name="heading 4" w:semiHidden="1" w:uiPriority="9" w:unhideWhenUsed="1" w:qFormat="1"/>
+    <w:lsdException w:name="heading 5" w:semiHidden="1" w:uiPriority="9" w:unhideWhenUsed="1" w:qFormat="1"/>
+    <w:lsdException w:name="heading 6" w:semiHidden="1" w:uiPriority="9" w:unhideWhenUsed="1" w:qFormat="1"/>
+    <w:lsdException w:name="heading 7" w:semiHidden="1" w:uiPriority="9" w:unhideWhenUsed="1" w:qFormat="1"/>
+    <w:lsdException w:name="heading 8" w:semiHidden="1" w:uiPriority="9" w:unhideWhenUsed="1" w:qFormat="1"/>
+    <w:lsdException w:name="heading 9" w:semiHidden="1" w:uiPriority="9" w:unhideWhenUsed="1" w:qFormat="1"/>
+    <w:lsdException w:name="index 1" w:semiHidden="1" w:unhideWhenUsed="1"/>
+    <w:lsdException w:name="index 2" w:semiHidden="1" w:unhideWhenUsed="1"/>
+    <w:lsdException w:name="index 3" w:semiHidden="1" w:unhideWhenUsed="1"/>
+    <w:lsdException w:name="index 4" w:semiHidden="1" w:unhideWhenUsed="1"/>
+    <w:lsdException w:name="index 5" w:semiHidden="1" w:unhideWhenUsed="1"/>
+    <w:lsdException w:name="index 6" w:semiHidden="1" w:unhideWhenUsed="1"/>
+    <w:lsdException w:name="index 7" w:semiHidden="1" w:unhideWhenUsed="1"/>
+    <w:lsdException w:name="index 8" w:semiHidden="1" w:unhideWhenUsed="1"/>
+    <w:lsdException w:name="index 9" w:semiHidden="1" w:unhideWhenUsed="1"/>
+    <w:lsdException w:name="toc 1" w:semiHidden="1" w:uiPriority="39" w:unhideWhenUsed="1"/>
+    <w:lsdException w:name="toc 2" w:semiHidden="1" w:uiPriority="39" w:unhideWhenUsed="1"/>
+    <w:lsdException w:name="toc 3" w:semiHidden="1" w:uiPriority="39" w:unhideWhenUsed="1"/>
+    <w:lsdException w:name="toc 4" w:semiHidden="1" w:uiPriority="39" w:unhideWhenUsed="1"/>
+    <w:lsdException w:name="toc 5" w:semiHidden="1" w:uiPriority="39" w:unhideWhenUsed="1"/>
+    <w:lsdException w:name="toc 6" w:semiHidden="1" w:uiPriority="39" w:unhideWhenUsed="1"/>
+    <w:lsdException w:name="toc 7" w:semiHidden="1" w:uiPriority="39" w:unhideWhenUsed="1"/>
+    <w:lsdException w:name="toc 8" w:semiHidden="1" w:uiPriority="39" w:unhideWhenUsed="1"/>
+    <w:lsdException w:name="toc 9" w:semiHidden="1" w:uiPriority="39" w:unhideWhenUsed="1"/>
+    <w:lsdException w:name="Normal Indent" w:semiHidden="1" w:unhideWhenUsed="1"/>
+    <w:lsdException w:name="footnote text" w:semiHidden="1" w:unhideWhenUsed="1"/>
+    <w:lsdException w:name="annotation text" w:semiHidden="1" w:unhideWhenUsed="1"/>
+    <w:lsdException w:name="header" w:semiHidden="1" w:unhideWhenUsed="1"/>
+    <w:lsdException w:name="footer" w:semiHidden="1" w:unhideWhenUsed="1"/>
+    <w:lsdException w:name="index heading" w:semiHidden="1" w:unhideWhenUsed="1"/>
+    <w:lsdException w:name="caption" w:semiHidden="1" w:uiPriority="35" w:unhideWhenUsed="1" w:qFormat="1"/>
+    <w:lsdException w:name="table of figures" w:semiHidden="1" w:unhideWhenUsed="1"/>
+    <w:lsdException w:name="envelope address" w:semiHidden="1" w:unhideWhenUsed="1"/>
+    <w:lsdException w:name="envelope return" w:semiHidden="1" w:unhideWhenUsed="1"/>
+    <w:lsdException w:name="footnote reference" w:semiHidden="1" w:unhideWhenUsed="1"/>
+    <w:lsdException w:name="annotation reference" w:semiHidden="1" w:unhideWhenUsed="1"/>
+    <w:lsdException w:name="line number" w:semiHidden="1" w:unhideWhenUsed="1"/>
+    <w:lsdException w:name="page number" w:semiHidden="1" w:unhideWhenUsed="1"/>
+    <w:lsdException w:name="endnote reference" w:semiHidden="1" w:unhideWhenUsed="1"/>
+    <w:lsdException w:name="endnote text" w:semiHidden="1" w:unhideWhenUsed="1"/>
+    <w:lsdException w:name="table of authorities" w:semiHidden="1" w:unhideWhenUsed="1"/>
+    <w:lsdException w:name="macro" w:semiHidden="1" w:unhideWhenUsed="1"/>
+    <w:lsdException w:name="toa heading" w:semiHidden="1" w:unhideWhenUsed="1"/>
+    <w:lsdException w:name="List" w:semiHidden="1" w:unhideWhenUsed="1"/>
+    <w:lsdException w:name="List Bullet" w:semiHidden="1" w:unhideWhenUsed="1"/>
+    <w:lsdException w:name="List Number" w:semiHidden="1" w:unhideWhenUsed="1"/>
+    <w:lsdException w:name="List 2" w:semiHidden="1" w:unhideWhenUsed="1"/>
+    <w:lsdException w:name="List 3" w:semiHidden="1" w:unhideWhenUsed="1"/>
+    <w:lsdException w:name="List 4" w:semiHidden="1" w:unhideWhenUsed="1"/>
+    <w:lsdException w:name="List 5" w:semiHidden="1" w:unhideWhenUsed="1"/>
+    <w:lsdException w:name="List Bullet 2" w:semiHidden="1" w:unhideWhenUsed="1"/>
+    <w:lsdException w:name="List Bullet 3" w:semiHidden="1" w:unhideWhenUsed="1"/>
+    <w:lsdException w:name="List Bullet 4" w:semiHidden="1" w:unhideWhenUsed="1"/>
+    <w:lsdException w:name="List Bullet 5" w:semiHidden="1" w:unhideWhenUsed="1"/>
+    <w:lsdException w:name="List Number 2" w:semiHidden="1" w:unhideWhenUsed="1"/>
+    <w:lsdException w:name="List Number 3" w:semiHidden="1" w:unhideWhenUsed="1"/>
+    <w:lsdException w:name="List Number 4" w:semiHidden="1" w:unhideWhenUsed="1"/>
+    <w:lsdException w:name="List Number 5" w:semiHidden="1" w:unhideWhenUsed="1"/>
+    <w:lsdException w:name="Title" w:uiPriority="10" w:qFormat="1"/>
+    <w:lsdException w:name="Closing" w:semiHidden="1" w:unhideWhenUsed="1"/>
+    <w:lsdException w:name="Signature" w:semiHidden="1" w:unhideWhenUsed="1"/>
+    <w:lsdException w:name="Default Paragraph Font" w:semiHidden="1" w:uiPriority="1" w:unhideWhenUsed="1"/>
+    <w:lsdException w:name="Body Text" w:semiHidden="1" w:unhideWhenUsed="1"/>
+    <w:lsdException w:name="Body Text Indent" w:semiHidden="1" w:unhideWhenUsed="1"/>
+    <w:lsdException w:name="List Continue" w:semiHidden="1" w:unhideWhenUsed="1"/>
+    <w:lsdException w:name="List Continue 2" w:semiHidden="1" w:unhideWhenUsed="1"/>
+    <w:lsdException w:name="List Continue 3" w:semiHidden="1" w:unhideWhenUsed="1"/>
+    <w:lsdException w:name="List Continue 4" w:semiHidden="1" w:unhideWhenUsed="1"/>
+    <w:lsdException w:name="List Continue 5" w:semiHidden="1" w:unhideWhenUsed="1"/>
+    <w:lsdException w:name="Message Header" w:semiHidden="1" w:unhideWhenUsed="1"/>
+    <w:lsdException w:name="Subtitle" w:uiPriority="11" w:qFormat="1"/>
+    <w:lsdException w:name="Salutation" w:semiHidden="1" w:unhideWhenUsed="1"/>
+    <w:lsdException w:name="Date" w:semiHidden="1" w:unhideWhenUsed="1"/>
+    <w:lsdException w:name="Body Text First Indent" w:semiHidden="1" w:unhideWhenUsed="1"/>
+    <w:lsdException w:name="Body Text First Indent 2" w:semiHidden="1" w:unhideWhenUsed="1"/>
+    <w:lsdException w:name="Note Heading" w:semiHidden="1" w:unhideWhenUsed="1"/>
+    <w:lsdException w:name="Body Text 2" w:semiHidden="1" w:unhideWhenUsed="1"/>
+    <w:lsdException w:name="Body Text 3" w:semiHidden="1" w:unhideWhenUsed="1"/>
+    <w:lsdException w:name="Body Text Indent 2" w:semiHidden="1" w:unhideWhenUsed="1"/>
+    <w:lsdException w:name="Body Text Indent 3" w:semiHidden="1" w:unhideWhenUsed="1"/>
+    <w:lsdException w:name="Block Text" w:semiHidden="1" w:unhideWhenUsed="1"/>
+    <w:lsdException w:name="Hyperlink" w:semiHidden="1" w:unhideWhenUsed="1"/>
+    <w:lsdException w:name="FollowedHyperlink" w:semiHidden="1" w:unhideWhenUsed="1"/>
+    <w:lsdException w:name="Strong" w:uiPriority="22" w:qFormat="1"/>
+    <w:lsdException w:name="Emphasis" w:uiPriority="20" w:qFormat="1"/>
+    <w:lsdException w:name="Document Map" w:semiHidden="1" w:unhideWhenUsed="1"/>
+    <w:lsdException w:name="Plain Text" w:semiHidden="1" w:unhideWhenUsed="1"/>
+    <w:lsdException w:name="E-mail Signature" w:semiHidden="1" w:unhideWhenUsed="1"/>
+    <w:lsdException w:name="HTML Top of Form" w:semiHidden="1" w:unhideWhenUsed="1"/>
+    <w:lsdException w:name="HTML Bottom of Form" w:semiHidden="1" w:unhideWhenUsed="1"/>
+    <w:lsdException w:name="Normal (Web)" w:semiHidden="1" w:unhideWhenUsed="1"/>
+    <w:lsdException w:name="HTML Acronym" w:semiHidden="1" w:unhideWhenUsed="1"/>
+    <w:lsdException w:name="HTML Address" w:semiHidden="1" w:unhideWhenUsed="1"/>
+    <w:lsdException w:name="HTML Cite" w:semiHidden="1" w:unhideWhenUsed="1"/>
+    <w:lsdException w:name="HTML Code" w:semiHidden="1" w:unhideWhenUsed="1"/>
+    <w:lsdException w:name="HTML Definition" w:semiHidden="1" w:unhideWhenUsed="1"/>
+    <w:lsdException w:name="HTML Keyboard" w:semiHidden="1" w:unhideWhenUsed="1"/>
+    <w:lsdException w:name="HTML Preformatted" w:semiHidden="1" w:unhideWhenUsed="1"/>
+    <w:lsdException w:name="HTML Sample" w:semiHidden="1" w:unhideWhenUsed="1"/>
+    <w:lsdException w:name="HTML Typewriter" w:semiHidden="1" w:unhideWhenUsed="1"/>
+    <w:lsdException w:name="HTML Variable" w:semiHidden="1" w:unhideWhenUsed="1"/>
+    <w:lsdException w:name="Normal Table" w:semiHidden="1" w:unhideWhenUsed="1"/>
+    <w:lsdException w:name="annotation subject" w:semiHidden="1" w:unhideWhenUsed="1"/>
+    <w:lsdException w:name="No List" w:semiHidden="1" w:unhideWhenUsed="1"/>
+    <w:lsdException w:name="Outline List 1" w:semiHidden="1" w:unhideWhenUsed="1"/>
+    <w:lsdException w:name="Outline List 2" w:semiHidden="1" w:unhideWhenUsed="1"/>
+    <w:lsdException w:name="Outline List 3" w:semiHidden="1" w:unhideWhenUsed="1"/>
+    <w:lsdException w:name="Table Simple 1" w:semiHidden="1" w:unhideWhenUsed="1"/>
+    <w:lsdException w:name="Table Simple 2" w:semiHidden="1" w:unhideWhenUsed="1"/>
+    <w:lsdException w:name="Table Simple 3" w:semiHidden="1" w:unhideWhenUsed="1"/>
+    <w:lsdException w:name="Table Classic 1" w:semiHidden="1" w:unhideWhenUsed="1"/>
+    <w:lsdException w:name="Table Classic 2" w:semiHidden="1" w:unhideWhenUsed="1"/>
+    <w:lsdException w:name="Table Classic 3" w:semiHidden="1" w:unhideWhenUsed="1"/>
+    <w:lsdException w:name="Table Classic 4" w:semiHidden="1" w:unhideWhenUsed="1"/>
+    <w:lsdException w:name="Table Colorful 1" w:semiHidden="1" w:unhideWhenUsed="1"/>
+    <w:lsdException w:name="Table Colorful 2" w:semiHidden="1" w:unhideWhenUsed="1"/>
+    <w:lsdException w:name="Table Colorful 3" w:semiHidden="1" w:unhideWhenUsed="1"/>
+    <w:lsdException w:name="Table Columns 1" w:semiHidden="1" w:unhideWhenUsed="1"/>
+    <w:lsdException w:name="Table Columns 2" w:semiHidden="1" w:unhideWhenUsed="1"/>
+    <w:lsdException w:name="Table Columns 3" w:semiHidden="1" w:unhideWhenUsed="1"/>
+    <w:lsdException w:name="Table Columns 4" w:semiHidden="1" w:unhideWhenUsed="1"/>
+    <w:lsdException w:name="Table Columns 5" w:semiHidden="1" w:unhideWhenUsed="1"/>
+    <w:lsdException w:name="Table Grid 1" w:semiHidden="1" w:unhideWhenUsed="1"/>
+    <w:lsdException w:name="Table Grid 2" w:semiHidden="1" w:unhideWhenUsed="1"/>
+    <w:lsdException w:name="Table Grid 3" w:semiHidden="1" w:unhideWhenUsed="1"/>
+    <w:lsdException w:name="Table Grid 4" w:semiHidden="1" w:unhideWhenUsed="1"/>
+    <w:lsdException w:name="Table Grid 5" w:semiHidden="1" w:unhideWhenUsed="1"/>
+    <w:lsdException w:name="Table Grid 6" w:semiHidden="1" w:unhideWhenUsed="1"/>
+    <w:lsdException w:name="Table Grid 7" w:semiHidden="1" w:unhideWhenUsed="1"/>
+    <w:lsdException w:name="Table Grid 8" w:semiHidden="1" w:unhideWhenUsed="1"/>
+    <w:lsdException w:name="Table List 1" w:semiHidden="1" w:unhideWhenUsed="1"/>
+    <w:lsdException w:name="Table List 2" w:semiHidden="1" w:unhideWhenUsed="1"/>
+    <w:lsdException w:name="Table List 3" w:semiHidden="1" w:unhideWhenUsed="1"/>
+    <w:lsdException w:name="Table List 4" w:semiHidden="1" w:unhideWhenUsed="1"/>
+    <w:lsdException w:name="Table List 5" w:semiHidden="1" w:unhideWhenUsed="1"/>
+    <w:lsdException w:name="Table List 6" w:semiHidden="1" w:unhideWhenUsed="1"/>
+    <w:lsdException w:name="Table List 7" w:semiHidden="1" w:unhideWhenUsed="1"/>
+    <w:lsdException w:name="Table List 8" w:semiHidden="1" w:unhideWhenUsed="1"/>
+    <w:lsdException w:name="Table 3D effects 1" w:semiHidden="1" w:unhideWhenUsed="1"/>
+    <w:lsdException w:name="Table 3D effects 2" w:semiHidden="1" w:unhideWhenUsed="1"/>
+    <w:lsdException w:name="Table 3D effects 3" w:semiHidden="1" w:unhideWhenUsed="1"/>
+    <w:lsdException w:name="Table Contemporary" w:semiHidden="1" w:unhideWhenUsed="1"/>
+    <w:lsdException w:name="Table Elegant" w:semiHidden="1" w:unhideWhenUsed="1"/>
+    <w:lsdException w:name="Table Professional" w:semiHidden="1" w:unhideWhenUsed="1"/>
+    <w:lsdException w:name="Table Subtle 1" w:semiHidden="1" w:unhideWhenUsed="1"/>
+    <w:lsdException w:name="Table Subtle 2" w:semiHidden="1" w:unhideWhenUsed="1"/>
+    <w:lsdException w:name="Table Web 1" w:semiHidden="1" w:unhideWhenUsed="1"/>
+    <w:lsdException w:name="Table Web 2" w:semiHidden="1" w:unhideWhenUsed="1"/>
+    <w:lsdException w:name="Table Web 3" w:semiHidden="1" w:unhideWhenUsed="1"/>
+    <w:lsdException w:name="Balloon Text" w:semiHidden="1" w:unhideWhenUsed="1"/>
+    <w:lsdException w:name="Table Grid" w:uiPriority="59"/>
+    <w:lsdException w:name="Table Theme" w:semiHidden="1" w:unhideWhenUsed="1"/>
+    <w:lsdException w:name="Placeholder Text" w:semiHidden="1"/>
+    <w:lsdException w:name="No Spacing" w:uiPriority="1" w:qFormat="1"/>
+    <w:lsdException w:name="Light Shading" w:uiPriority="60"/>
+    <w:lsdException w:name="Light List" w:uiPriority="61"/>
+    <w:lsdException w:name="Light Grid" w:uiPriority="62"/>
+    <w:lsdException w:name="Medium Shading 1" w:uiPriority="63"/>
+    <w:lsdException w:name="Medium Shading 2" w:uiPriority="64"/>
+    <w:lsdException w:name="Medium List 1" w:uiPriority="65"/>
+    <w:lsdException w:name="Medium List 2" w:uiPriority="66"/>
+    <w:lsdException w:name="Medium Grid 1" w:uiPriority="67"/>
+    <w:lsdException w:name="Medium Grid 2" w:uiPriority="68"/>
+    <w:lsdException w:name="Medium Grid 3" w:uiPriority="69"/>
+    <w:lsdException w:name="Dark List" w:uiPriority="70"/>
+    <w:lsdException w:name="Colorful Shading" w:uiPriority="71"/>
+    <w:lsdException w:name="Colorful List" w:uiPriority="72"/>
+    <w:lsdException w:name="Colorful Grid" w:uiPriority="73"/>
+    <w:lsdException w:name="Light Shading Accent 1" w:uiPriority="60"/>
+    <w:lsdException w:name="Light List Accent 1" w:uiPriority="61"/>
+    <w:lsdException w:name="Light Grid Accent 1" w:uiPriority="62"/>
+    <w:lsdException w:name="Medium Shading 1 Accent 1" w:uiPriority="63"/>
+    <w:lsdException w:name="Medium Shading 2 Accent 1" w:uiPriority="64"/>
+    <w:lsdException w:name="Medium List 1 Accent 1" w:uiPriority="65"/>
+    <w:lsdException w:name="Revision" w:semiHidden="1"/>
+    <w:lsdException w:name="List Paragraph" w:uiPriority="34" w:qFormat="1"/>
+    <w:lsdException w:name="Quote" w:uiPriority="29" w:qFormat="1"/>
+    <w:lsdException w:name="Intense Quote" w:uiPriority="30" w:qFormat="1"/>
+    <w:lsdException w:name="Medium List 2 Accent 1" w:uiPriority="66"/>
+    <w:lsdException w:name="Medium Grid 1 Accent 1" w:uiPriority="67"/>
+    <w:lsdException w:name="Medium Grid 2 Accent 1" w:uiPriority="68"/>
+    <w:lsdException w:name="Medium Grid 3 Accent 1" w:uiPriority="69"/>
+    <w:lsdException w:name="Dark List Accent 1" w:uiPriority="70"/>
+    <w:lsdException w:name="Colorful Shading Accent 1" w:uiPriority="71"/>
+    <w:lsdException w:name="Colorful List Accent 1" w:uiPriority="72"/>
+    <w:lsdException w:name="Colorful Grid Accent 1" w:uiPriority="73"/>
+    <w:lsdException w:name="Light Shading Accent 2" w:uiPriority="60"/>
+    <w:lsdException w:name="Light List Accent 2" w:uiPriority="61"/>
+    <w:lsdException w:name="Light Grid Accent 2" w:uiPriority="62"/>
+    <w:lsdException w:name="Medium Shading 1 Accent 2" w:uiPriority="63"/>
+    <w:lsdException w:name="Medium Shading 2 Accent 2" w:uiPriority="64"/>
+    <w:lsdException w:name="Medium List 1 Accent 2" w:uiPriority="65"/>
+    <w:lsdException w:name="Medium List 2 Accent 2" w:uiPriority="66"/>
+    <w:lsdException w:name="Medium Grid 1 Accent 2" w:uiPriority="67"/>
+    <w:lsdException w:name="Medium Grid 2 Accent 2" w:uiPriority="68"/>
+    <w:lsdException w:name="Medium Grid 3 Accent 2" w:uiPriority="69"/>
+    <w:lsdException w:name="Dark List Accent 2" w:uiPriority="70"/>
+    <w:lsdException w:name="Colorful Shading Accent 2" w:uiPriority="71"/>
+    <w:lsdException w:name="Colorful List Accent 2" w:uiPriority="72"/>
+    <w:lsdException w:name="Colorful Grid Accent 2" w:uiPriority="73"/>
+    <w:lsdException w:name="Light Shading Accent 3" w:uiPriority="60"/>
+    <w:lsdException w:name="Light List Accent 3" w:uiPriority="61"/>
+    <w:lsdException w:name="Light Grid Accent 3" w:uiPriority="62"/>
+    <w:lsdException w:name="Medium Shading 1 Accent 3" w:uiPriority="63"/>
+    <w:lsdException w:name="Medium Shading 2 Accent 3" w:uiPriority="64"/>
+    <w:lsdException w:name="Medium List 1 Accent 3" w:uiPriority="65"/>
+    <w:lsdException w:name="Medium List 2 Accent 3" w:uiPriority="66"/>
+    <w:lsdException w:name="Medium Grid 1 Accent 3" w:uiPriority="67"/>
+    <w:lsdException w:name="Medium Grid 2 Accent 3" w:uiPriority="68"/>
+    <w:lsdException w:name="Medium Grid 3 Accent 3" w:uiPriority="69"/>
+    <w:lsdException w:name="Dark List Accent 3" w:uiPriority="70"/>
+    <w:lsdException w:name="Colorful Shading Accent 3" w:uiPriority="71"/>
+    <w:lsdException w:name="Colorful List Accent 3" w:uiPriority="72"/>
+    <w:lsdException w:name="Colorful Grid Accent 3" w:uiPriority="73"/>
+    <w:lsdException w:name="Light Shading Accent 4" w:uiPriority="60"/>
+    <w:lsdException w:name="Light List Accent 4" w:uiPriority="61"/>
+    <w:lsdException w:name="Light Grid Accent 4" w:uiPriority="62"/>
+    <w:lsdException w:name="Medium Shading 1 Accent 4" w:uiPriority="63"/>
+    <w:lsdException w:name="Medium Shading 2 Accent 4" w:uiPriority="64"/>
+    <w:lsdException w:name="Medium List 1 Accent 4" w:uiPriority="65"/>
+    <w:lsdException w:name="Medium List 2 Accent 4" w:uiPriority="66"/>
+    <w:lsdException w:name="Medium Grid 1 Accent 4" w:uiPriority="67"/>
+    <w:lsdException w:name="Medium Grid 2 Accent 4" w:uiPriority="68"/>
+    <w:lsdException w:name="Medium Grid 3 Accent 4" w:uiPriority="69"/>
+    <w:lsdException w:name="Dark List Accent 4" w:uiPriority="70"/>
+    <w:lsdException w:name="Colorful Shading Accent 4" w:uiPriority="71"/>
+    <w:lsdException w:name="Colorful List Accent 4" w:uiPriority="72"/>
+    <w:lsdException w:name="Colorful Grid Accent 4" w:uiPriority="73"/>
+    <w:lsdException w:name="Light Shading Accent 5" w:uiPriority="60"/>
+    <w:lsdException w:name="Light List Accent 5" w:uiPriority="61"/>
+    <w:lsdException w:name="Light Grid Accent 5" w:uiPriority="62"/>
+    <w:lsdException w:name="Medium Shading 1 Accent 5" w:uiPriority="63"/>
+    <w:lsdException w:name="Medium Shading 2 Accent 5" w:uiPriority="64"/>
+    <w:lsdException w:name="Medium List 1 Accent 5" w:uiPriority="65"/>
+    <w:lsdException w:name="Medium List 2 Accent 5" w:uiPriority="66"/>
+    <w:lsdException w:name="Medium Grid 1 Accent 5" w:uiPriority="67"/>
+    <w:lsdException w:name="Medium Grid 2 Accent 5" w:uiPriority="68"/>
+    <w:lsdException w:name="Medium Grid 3 Accent 5" w:uiPriority="69"/>
+    <w:lsdException w:name="Dark List Accent 5" w:uiPriority="70"/>
+    <w:lsdException w:name="Colorful Shading Accent 5" w:uiPriority="71"/>
+    <w:lsdException w:name="Colorful List Accent 5" w:uiPriority="72"/>
+    <w:lsdException w:name="Colorful Grid Accent 5" w:uiPriority="73"/>
+    <w:lsdException w:name="Light Shading Accent 6" w:uiPriority="60"/>
+    <w:lsdException w:name="Light List Accent 6" w:uiPriority="61"/>
+    <w:lsdException w:name="Light Grid Accent 6" w:uiPriority="62"/>
+    <w:lsdException w:name="Medium Shading 1 Accent 6" w:uiPriority="63"/>
+    <w:lsdException w:name="Medium Shading 2 Accent 6" w:uiPriority="64"/>
+    <w:lsdException w:name="Medium List 1 Accent 6" w:uiPriority="65"/>
+    <w:lsdException w:name="Medium List 2 Accent 6" w:uiPriority="66"/>
+    <w:lsdException w:name="Medium Grid 1 Accent 6" w:uiPriority="67"/>
+    <w:lsdException w:name="Medium Grid 2 Accent 6" w:uiPriority="68"/>
+    <w:lsdException w:name="Medium Grid 3 Accent 6" w:uiPriority="69"/>
+    <w:lsdException w:name="Dark List Accent 6" w:uiPriority="70"/>
+    <w:lsdException w:name="Colorful Shading Accent 6" w:uiPriority="71"/>
+    <w:lsdException w:name="Colorful List Accent 6" w:uiPriority="72"/>
+    <w:lsdException w:name="Colorful Grid Accent 6" w:uiPriority="73"/>
+    <w:lsdException w:name="Subtle Emphasis" w:uiPriority="19" w:qFormat="1"/>
+    <w:lsdException w:name="Intense Emphasis" w:uiPriority="21" w:qFormat="1"/>
+    <w:lsdException w:name="Subtle Reference" w:uiPriority="31" w:qFormat="1"/>
+    <w:lsdException w:name="Intense Reference" w:uiPriority="32" w:qFormat="1"/>
+    <w:lsdException w:name="Book Title" w:uiPriority="33" w:qFormat="1"/>
+    <w:lsdException w:name="Bibliography" w:semiHidden="1" w:uiPriority="37" w:unhideWhenUsed="1"/>
+    <w:lsdException w:name="TOC Heading" w:semiHidden="1" w:uiPriority="39" w:unhideWhenUsed="1" w:qFormat="1"/>
+    <w:lsdException w:name="Grid Table 1 Light" w:semiHidden="1" w:unhideWhenUsed="1"/>
+    <w:lsdException w:name="Grid Table 2" w:semiHidden="1" w:unhideWhenUsed="1"/>
+    <w:lsdException w:name="Grid Table 3" w:semiHidden="1" w:unhideWhenUsed="1"/>
+    <w:lsdException w:name="Grid Table 4" w:uiPriority="49"/>
+    <w:lsdException w:name="Grid Table 5 Dark" w:uiPriority="50"/>
+    <w:lsdException w:name="Grid Table 6 Colorful" w:uiPriority="51"/>
+    <w:lsdException w:name="Grid Table 7 Colorful" w:uiPriority="52"/>
+    <w:lsdException w:name="Grid Table 1 Light Accent 1" w:uiPriority="46"/>
+    <w:lsdException w:name="Grid Table 2 Accent 1" w:uiPriority="47"/>
+    <w:lsdException w:name="Grid Table 3 Accent 1" w:uiPriority="48"/>
+    <w:lsdException w:name="Grid Table 4 Accent 1" w:uiPriority="49"/>
+    <w:lsdException w:name="Grid Table 5 Dark Accent 1" w:uiPriority="50"/>
+    <w:lsdException w:name="Grid Table 6 Colorful Accent 1" w:uiPriority="51"/>
+    <w:lsdException w:name="Grid Table 7 Colorful Accent 1" w:uiPriority="52"/>
+    <w:lsdException w:name="Grid Table 1 Light Accent 2" w:uiPriority="46"/>
+    <w:lsdException w:name="Grid Table 2 Accent 2" w:uiPriority="47"/>
+    <w:lsdException w:name="Grid Table 3 Accent 2" w:uiPriority="48"/>
+    <w:lsdException w:name="Grid Table 4 Accent 2" w:uiPriority="49"/>
+    <w:lsdException w:name="Grid Table 5 Dark Accent 2" w:uiPriority="50"/>
+    <w:lsdException w:name="Grid Table 6 Colorful Accent 2" w:uiPriority="51"/>
+    <w:lsdException w:name="Grid Table 7 Colorful Accent 2" w:uiPriority="52"/>
+    <w:lsdException w:name="Grid Table 1 Light Accent 3" w:uiPriority="46"/>
+    <w:lsdException w:name="Grid Table 2 Accent 3" w:uiPriority="47"/>
+    <w:lsdException w:name="Grid Table 3 Accent 3" w:uiPriority="48"/>
+    <w:lsdException w:name="Grid Table 4 Accent 3" w:uiPriority="49"/>
+    <w:lsdException w:name="Grid Table 5 Dark Accent 3" w:uiPriority="50"/>
+    <w:lsdException w:name="Grid Table 6 Colorful Accent 3" w:uiPriority="51"/>
+    <w:lsdException w:name="Grid Table 7 Colorful Accent 3" w:uiPriority="52"/>
+    <w:lsdException w:name="Grid Table 1 Light Accent 4" w:uiPriority="46"/>
+    <w:lsdException w:name="Grid Table 2 Accent 4" w:uiPriority="47"/>
+    <w:lsdException w:name="Grid Table 3 Accent 4" w:uiPriority="48"/>
+    <w:lsdException w:name="Grid Table 4 Accent 4" w:uiPriority="49"/>
+    <w:lsdException w:name="Grid Table 5 Dark Accent 4" w:uiPriority="50"/>
+    <w:lsdException w:name="Grid Table 6 Colorful Accent 4" w:uiPriority="51"/>
+    <w:lsdException w:name="Grid Table 7 Colorful Accent 4" w:uiPriority="52"/>
+    <w:lsdException w:name="Grid Table 1 Light Accent 5" w:uiPriority="46"/>
+    <w:lsdException w:name="Grid Table 2 Accent 5" w:uiPriority="47"/>
+    <w:lsdException w:name="Grid Table 3 Accent 5" w:uiPriority="48"/>
+    <w:lsdException w:name="Grid Table 4 Accent 5" w:uiPriority="49"/>
+    <w:lsdException w:name="Grid Table 5 Dark Accent 5" w:uiPriority="50"/>
+    <w:lsdException w:name="Grid Table 6 Colorful Accent 5" w:uiPriority="51"/>
+    <w:lsdException w:name="Grid Table 7 Colorful Accent 5" w:uiPriority="52"/>
+    <w:lsdException w:name="Grid Table 1 Light Accent 6" w:uiPriority="46"/>
+    <w:lsdException w:name="Grid Table 2 Accent 6" w:uiPriority="47"/>
+    <w:lsdException w:name="Grid Table 3 Accent 6" w:uiPriority="48"/>
+    <w:lsdException w:name="Grid Table 4 Accent 6" w:uiPriority="49"/>
+    <w:lsdException w:name="Grid Table 5 Dark Accent 6" w:uiPriority="50"/>
+    <w:lsdException w:name="Grid Table 6 Colorful Accent 6" w:uiPriority="51"/>
+    <w:lsdException w:name="Grid Table 7 Colorful Accent 6" w:uiPriority="52"/>
+    <w:lsdException w:name="List Table 1 Light" w:uiPriority="46"/>
+    <w:lsdException w:name="List Table 2" w:uiPriority="47"/>
+    <w:lsdException w:name="List Table 3" w:uiPriority="48"/>
+    <w:lsdException w:name="List Table 4" w:uiPriority="49"/>
+    <w:lsdException w:name="List Table 5 Dark" w:uiPriority="50"/>
+    <w:lsdException w:name="List Table 6 Colorful" w:uiPriority="51"/>
+    <w:lsdException w:name="List Table 7 Colorful" w:uiPriority="52"/>
+    <w:lsdException w:name="List Table 1 Light Accent 1" w:uiPriority="46"/>
+    <w:lsdException w:name="List Table 2 Accent 1" w:uiPriority="47"/>
+    <w:lsdException w:name="List Table 3 Accent 1" w:uiPriority="48"/>
+    <w:lsdException w:name="List Table 4 Accent 1" w:uiPriority="49"/>
+    <w:lsdException w:name="List Table 5 Dark Accent 1" w:uiPriority="50"/>
+    <w:lsdException w:name="List Table 6 Colorful Accent 1" w:uiPriority="51"/>
+    <w:lsdException w:name="List Table 7 Colorful Accent 1" w:uiPriority="52"/>
+    <w:lsdException w:name="List Table 1 Light Accent 2" w:uiPriority="46"/>
+    <w:lsdException w:name="List Table 2 Accent 2" w:uiPriority="47"/>
+    <w:lsdException w:name="List Table 3 Accent 2" w:uiPriority="48"/>
+    <w:lsdException w:name="List Table 4 Accent 2" w:uiPriority="49"/>
+    <w:lsdException w:name="List Table 5 Dark Accent 2" w:uiPriority="50"/>
+    <w:lsdException w:name="List Table 6 Colorful Accent 2" w:uiPriority="51"/>
+    <w:lsdException w:name="List Table 7 Colorful Accent 2" w:uiPriority="52"/>
+    <w:lsdException w:name="List Table 1 Light Accent 3" w:uiPriority="46"/>
+    <w:lsdException w:name="List Table 2 Accent 3" w:uiPriority="47"/>
+    <w:lsdException w:name="List Table 3 Accent 3" w:uiPriority="48"/>
+    <w:lsdException w:name="List Table 4 Accent 3" w:uiPriority="49"/>
+    <w:lsdException w:name="List Table 5 Dark Accent 3" w:uiPriority="50"/>
+    <w:lsdException w:name="List Table 6 Colorful Accent 3" w:uiPriority="51"/>
+    <w:lsdException w:name="List Table 7 Colorful Accent 3" w:uiPriority="52"/>
+    <w:lsdException w:name="List Table 1 Light Accent 4" w:uiPriority="46"/>
+    <w:lsdException w:name="List Table 2 Accent 4" w:uiPriority="47"/>
+    <w:lsdException w:name="List Table 3 Accent 4" w:uiPriority="48"/>
+    <w:lsdException w:name="List Table 4 Accent 4" w:uiPriority="49"/>
+    <w:lsdException w:name="List Table 5 Dark Accent 4" w:uiPriority="50"/>
+    <w:lsdException w:name="List Table 6 Colorful Accent 4" w:uiPriority="51"/>
+    <w:lsdException w:name="List Table 7 Colorful Accent 4" w:uiPriority="52"/>
+    <w:lsdException w:name="List Table 1 Light Accent 5" w:uiPriority="46"/>
+    <w:lsdException w:name="List Table 2 Accent 5" w:uiPriority="47"/>
+    <w:lsdException w:name="List Table 3 Accent 5" w:uiPriority="48"/>
+    <w:lsdException w:name="List Table 4 Accent 5" w:uiPriority="49"/>
+    <w:lsdException w:name="List Table 5 Dark Accent 5" w:uiPriority="50"/>
+    <w:lsdException w:name="List Table 6 Colorful Accent 5" w:uiPriority="51"/>
+    <w:lsdException w:name="List Table 7 Colorful Accent 5" w:uiPriority="52"/>
+    <w:lsdException w:name="List Table 1 Light Accent 6" w:uiPriority="46"/>
+    <w:lsdException w:name="List Table 2 Accent 6" w:uiPriority="47"/>
+    <w:lsdException w:name="List Table 3 Accent 6" w:uiPriority="48"/>
+    <w:lsdException w:name="List Table 4 Accent 6" w:uiPriority="49"/>
+    <w:lsdException w:name="List Table 5 Dark Accent 6" w:uiPriority="50"/>
+    <w:lsdException w:name="List Table 6 Colorful Accent 6" w:uiPriority="51"/>
+    <w:lsdException w:name="List Table 7 Colorful Accent 6" w:uiPriority="52"/>
+    <w:lsdException w:name="Mention" w:semiHidden="1" w:unhideWhenUsed="1"/>
+    <w:lsdException w:name="Smart Hyperlink" w:semiHidden="1" w:unhideWhenUsed="1"/>
+    <w:lsdException w:name="Hashtag" w:semiHidden="1" w:unhideWhenUsed="1"/>
   </w:latentStyles>
   <w:style w:type="paragraph" w:default="1" w:styleId="Normal">
     <w:name w:val="Normal"/>
@@ -1711,7 +1609,7 @@
 </file>
 
 <file path=customXml/itemProps1.xml><?xml version="1.0" encoding="utf-8"?>
-<ds:datastoreItem xmlns:ds="http://schemas.openxmlformats.org/officeDocument/2006/customXml" ds:itemID="{9079DB38-4C56-5641-A3EB-B1A0939925B2}">
+<ds:datastoreItem xmlns:ds="http://schemas.openxmlformats.org/officeDocument/2006/customXml" ds:itemID="{8399D55D-5A7E-4216-8CEA-C8C3E3F748BB}">
   <ds:schemaRefs>
     <ds:schemaRef ds:uri="http://schemas.openxmlformats.org/officeDocument/2006/bibliography"/>
   </ds:schemaRefs>

</xml_diff>

<commit_message>
jn - final update to footnote, replaced phone number with URL - 09/05/2017
</commit_message>
<xml_diff>
--- a/images/CommunionPrayerAQ_4x6_narrower.docx
+++ b/images/CommunionPrayerAQ_4x6_narrower.docx
@@ -50,7 +50,7 @@
                         <a:effectLst/>
                         <a:extLst>
                           <a:ext uri="{C572A759-6A51-4108-AA02-DFA0A04FC94B}">
-                            <ma14:wrappingTextBoxFlag xmlns:ma14="http://schemas.microsoft.com/office/mac/drawingml/2011/main" xmlns:w="http://schemas.openxmlformats.org/wordprocessingml/2006/main" xmlns:w10="urn:schemas-microsoft-com:office:word" xmlns:v="urn:schemas-microsoft-com:vml" xmlns:o="urn:schemas-microsoft-com:office:office" xmlns:mv="urn:schemas-microsoft-com:mac:vml" xmlns:mo="http://schemas.microsoft.com/office/mac/office/2008/main" xmlns="" val="1"/>
+                            <ma14:wrappingTextBoxFlag xmlns="" xmlns:mo="http://schemas.microsoft.com/office/mac/office/2008/main" xmlns:mv="urn:schemas-microsoft-com:mac:vml" xmlns:o="urn:schemas-microsoft-com:office:office" xmlns:v="urn:schemas-microsoft-com:vml" xmlns:w10="urn:schemas-microsoft-com:office:word" xmlns:w="http://schemas.openxmlformats.org/wordprocessingml/2006/main" xmlns:ma14="http://schemas.microsoft.com/office/mac/drawingml/2011/main" val="1"/>
                           </a:ext>
                         </a:extLst>
                       </wps:spPr>
@@ -74,7 +74,6 @@
                             <w:pPr>
                               <w:pStyle w:val="Image"/>
                             </w:pPr>
-                            <w:bookmarkStart w:id="0" w:name="_GoBack"/>
                             <w:r>
                               <w:rPr>
                                 <w:noProof/>
@@ -123,7 +122,7 @@
                                           </a:ln>
                                           <a:extLst>
                                             <a:ext uri="{FAA26D3D-D897-4be2-8F04-BA451C77F1D7}">
-                                              <ma14:placeholderFlag xmlns:ma14="http://schemas.microsoft.com/office/mac/drawingml/2011/main" xmlns:w="http://schemas.openxmlformats.org/wordprocessingml/2006/main" xmlns:w10="urn:schemas-microsoft-com:office:word" xmlns:v="urn:schemas-microsoft-com:vml" xmlns:o="urn:schemas-microsoft-com:office:office" xmlns:mv="urn:schemas-microsoft-com:mac:vml" xmlns:mo="http://schemas.microsoft.com/office/mac/office/2008/main" xmlns=""/>
+                                              <ma14:placeholderFlag xmlns="" xmlns:mo="http://schemas.microsoft.com/office/mac/office/2008/main" xmlns:mv="urn:schemas-microsoft-com:mac:vml" xmlns:o="urn:schemas-microsoft-com:office:office" xmlns:v="urn:schemas-microsoft-com:vml" xmlns:w10="urn:schemas-microsoft-com:office:word" xmlns:w="http://schemas.openxmlformats.org/wordprocessingml/2006/main" xmlns:ma14="http://schemas.microsoft.com/office/mac/drawingml/2011/main"/>
                                             </a:ext>
                                           </a:extLst>
                                         </pic:spPr>
@@ -169,7 +168,6 @@
                             <w:r>
                               <w:t>Loving Father, as on my earthly pilgrimage I now receive your beloved Son under the veil of a sacrament, may I one day see Him face to face in glory, who lives and reigns with you forever. Amen.</w:t>
                             </w:r>
-                            <w:bookmarkEnd w:id="0"/>
                           </w:p>
                         </w:txbxContent>
                       </wps:txbx>
@@ -204,7 +202,6 @@
                       <w:pPr>
                         <w:pStyle w:val="Image"/>
                       </w:pPr>
-                      <w:bookmarkStart w:id="1" w:name="_GoBack"/>
                       <w:r>
                         <w:rPr>
                           <w:noProof/>
@@ -253,7 +250,7 @@
                                     </a:ln>
                                     <a:extLst>
                                       <a:ext uri="{FAA26D3D-D897-4be2-8F04-BA451C77F1D7}">
-                                        <ma14:placeholderFlag xmlns:ma14="http://schemas.microsoft.com/office/mac/drawingml/2011/main" xmlns:w="http://schemas.openxmlformats.org/wordprocessingml/2006/main" xmlns:w10="urn:schemas-microsoft-com:office:word" xmlns:v="urn:schemas-microsoft-com:vml" xmlns:o="urn:schemas-microsoft-com:office:office" xmlns:mv="urn:schemas-microsoft-com:mac:vml" xmlns:mo="http://schemas.microsoft.com/office/mac/office/2008/main" xmlns=""/>
+                                        <ma14:placeholderFlag xmlns="" xmlns:mo="http://schemas.microsoft.com/office/mac/office/2008/main" xmlns:mv="urn:schemas-microsoft-com:mac:vml" xmlns:o="urn:schemas-microsoft-com:office:office" xmlns:v="urn:schemas-microsoft-com:vml" xmlns:w10="urn:schemas-microsoft-com:office:word" xmlns:w="http://schemas.openxmlformats.org/wordprocessingml/2006/main" xmlns:ma14="http://schemas.microsoft.com/office/mac/drawingml/2011/main"/>
                                       </a:ext>
                                     </a:extLst>
                                   </pic:spPr>
@@ -299,7 +296,6 @@
                       <w:r>
                         <w:t>Loving Father, as on my earthly pilgrimage I now receive your beloved Son under the veil of a sacrament, may I one day see Him face to face in glory, who lives and reigns with you forever. Amen.</w:t>
                       </w:r>
-                      <w:bookmarkEnd w:id="1"/>
                     </w:p>
                   </w:txbxContent>
                 </v:textbox>
@@ -360,7 +356,7 @@
                         <a:effectLst/>
                         <a:extLst>
                           <a:ext uri="{C572A759-6A51-4108-AA02-DFA0A04FC94B}">
-                            <ma14:wrappingTextBoxFlag xmlns:ma14="http://schemas.microsoft.com/office/mac/drawingml/2011/main" xmlns:w="http://schemas.openxmlformats.org/wordprocessingml/2006/main" xmlns:w10="urn:schemas-microsoft-com:office:word" xmlns:v="urn:schemas-microsoft-com:vml" xmlns:o="urn:schemas-microsoft-com:office:office" xmlns:mv="urn:schemas-microsoft-com:mac:vml" xmlns:mo="http://schemas.microsoft.com/office/mac/office/2008/main" xmlns="" val="1"/>
+                            <ma14:wrappingTextBoxFlag xmlns="" xmlns:mo="http://schemas.microsoft.com/office/mac/office/2008/main" xmlns:mv="urn:schemas-microsoft-com:mac:vml" xmlns:o="urn:schemas-microsoft-com:office:office" xmlns:v="urn:schemas-microsoft-com:vml" xmlns:w10="urn:schemas-microsoft-com:office:word" xmlns:w="http://schemas.openxmlformats.org/wordprocessingml/2006/main" xmlns:ma14="http://schemas.microsoft.com/office/mac/drawingml/2011/main" val="1"/>
                           </a:ext>
                         </a:extLst>
                       </wps:spPr>
@@ -446,7 +442,11 @@
                             </w:r>
                             <w:proofErr w:type="spellEnd"/>
                             <w:r>
-                              <w:t xml:space="preserve"> M. Praying in the Presence of Our Lord. 2002. Huntington IN: Our Sunday Visitor Publications</w:t>
+                              <w:t xml:space="preserve"> M. Praying in the Presence of Our Lord. 2002. </w:t>
+                            </w:r>
+                            <w:r>
+                              <w:br/>
+                              <w:t>Huntington, IN: Our Sunday Visitor Publications</w:t>
                             </w:r>
                           </w:p>
                           <w:p>
@@ -468,8 +468,22 @@
                               <w:t>,</w:t>
                             </w:r>
                             <w:r>
-                              <w:t xml:space="preserve"> Tel: 603 643-2166, and Knights of Columbus counsels 2656 and 15094</w:t>
-                            </w:r>
+                              <w:t xml:space="preserve"> </w:t>
+                            </w:r>
+                            <w:r>
+                              <w:t>boston3op.com,</w:t>
+                            </w:r>
+                            <w:r>
+                              <w:t xml:space="preserve"> and </w:t>
+                            </w:r>
+                            <w:r>
+                              <w:br/>
+                            </w:r>
+                            <w:r>
+                              <w:t>Knights of Columbus counsels 2656 and 15094</w:t>
+                            </w:r>
+                            <w:bookmarkStart w:id="0" w:name="_GoBack"/>
+                            <w:bookmarkEnd w:id="0"/>
                           </w:p>
                         </w:txbxContent>
                       </wps:txbx>
@@ -491,16 +505,15 @@
               </wp:anchor>
             </w:drawing>
           </mc:Choice>
-          <mc:Fallback xmlns:mv="urn:schemas-microsoft-com:mac:vml" xmlns:mo="http://schemas.microsoft.com/office/mac/office/2008/main">
+          <mc:Fallback>
             <w:pict>
-              <v:shape id="Text Box 4" o:spid="_x0000_s1027" type="#_x0000_t202" style="position:absolute;left:0;text-align:left;margin-left:14.85pt;margin-top:19.1pt;width:260.6pt;height:332.6pt;z-index:251661312;visibility:visible;mso-wrap-style:square;mso-width-percent:0;mso-height-percent:0;mso-wrap-distance-left:9pt;mso-wrap-distance-top:0;mso-wrap-distance-right:9pt;mso-wrap-distance-bottom:0;mso-position-horizontal:absolute;mso-position-horizontal-relative:page;mso-position-vertical:absolute;mso-position-vertical-relative:page;mso-width-percent:0;mso-height-percent:0;mso-width-relative:margin;mso-height-relative:margin;v-text-anchor:top" o:gfxdata="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" mv:complextextbox="1" filled="f" stroked="f">
+              <v:shape w14:anchorId="01AA15F9" id="Text Box 4" o:spid="_x0000_s1027" type="#_x0000_t202" style="position:absolute;left:0;text-align:left;margin-left:14.85pt;margin-top:19.1pt;width:260.6pt;height:332.6pt;z-index:251661312;visibility:visible;mso-wrap-style:square;mso-width-percent:0;mso-height-percent:0;mso-wrap-distance-left:9pt;mso-wrap-distance-top:0;mso-wrap-distance-right:9pt;mso-wrap-distance-bottom:0;mso-position-horizontal:absolute;mso-position-horizontal-relative:page;mso-position-vertical:absolute;mso-position-vertical-relative:page;mso-width-percent:0;mso-height-percent:0;mso-width-relative:margin;mso-height-relative:margin;v-text-anchor:top" o:gfxdata="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" filled="f" stroked="f">
                 <v:textbox inset="14.4pt,,14.4pt">
                   <w:txbxContent>
                     <w:p>
                       <w:pPr>
                         <w:pStyle w:val="Image"/>
                       </w:pPr>
-                      <w:bookmarkStart w:id="1" w:name="_GoBack"/>
                     </w:p>
                     <w:p>
                       <w:pPr>
@@ -514,13 +527,8 @@
                       <w:pPr>
                         <w:pStyle w:val="Subtitle"/>
                       </w:pPr>
-                      <w:proofErr w:type="gramStart"/>
-                      <w:r>
-                        <w:t>by</w:t>
-                      </w:r>
-                      <w:proofErr w:type="gramEnd"/>
-                      <w:r>
-                        <w:t xml:space="preserve"> St. Thomas Aquinas</w:t>
+                      <w:r>
+                        <w:t>by St. Thomas Aquinas</w:t>
                       </w:r>
                     </w:p>
                     <w:p>
@@ -568,7 +576,11 @@
                       </w:r>
                       <w:proofErr w:type="spellEnd"/>
                       <w:r>
-                        <w:t xml:space="preserve"> M. Praying in the Presence of Our Lord. 2002. Huntington IN: Our Sunday Visitor Publications</w:t>
+                        <w:t xml:space="preserve"> M. Praying in the Presence of Our Lord. 2002. </w:t>
+                      </w:r>
+                      <w:r>
+                        <w:br/>
+                        <w:t>Huntington, IN: Our Sunday Visitor Publications</w:t>
                       </w:r>
                     </w:p>
                     <w:p>
@@ -590,10 +602,23 @@
                         <w:t>,</w:t>
                       </w:r>
                       <w:r>
-                        <w:t xml:space="preserve"> Tel: 603 643-2166, and Knights of Columbus counsels 2656 and 15094</w:t>
-                      </w:r>
+                        <w:t xml:space="preserve"> </w:t>
+                      </w:r>
+                      <w:r>
+                        <w:t>boston3op.com,</w:t>
+                      </w:r>
+                      <w:r>
+                        <w:t xml:space="preserve"> and </w:t>
+                      </w:r>
+                      <w:r>
+                        <w:br/>
+                      </w:r>
+                      <w:r>
+                        <w:t>Knights of Columbus counsels 2656 and 15094</w:t>
+                      </w:r>
+                      <w:bookmarkStart w:id="1" w:name="_GoBack"/>
+                      <w:bookmarkEnd w:id="1"/>
                     </w:p>
-                    <w:bookmarkEnd w:id="1"/>
                   </w:txbxContent>
                 </v:textbox>
                 <w10:wrap type="through" anchorx="page" anchory="page"/>
@@ -1014,9 +1039,6 @@
     <w:lsdException w:name="Book Title" w:uiPriority="33" w:qFormat="1"/>
     <w:lsdException w:name="Bibliography" w:semiHidden="1" w:uiPriority="37" w:unhideWhenUsed="1"/>
     <w:lsdException w:name="TOC Heading" w:semiHidden="1" w:uiPriority="39" w:unhideWhenUsed="1" w:qFormat="1"/>
-    <w:lsdException w:name="Grid Table 1 Light" w:semiHidden="1" w:unhideWhenUsed="1"/>
-    <w:lsdException w:name="Grid Table 2" w:semiHidden="1" w:unhideWhenUsed="1"/>
-    <w:lsdException w:name="Grid Table 3" w:semiHidden="1" w:unhideWhenUsed="1"/>
     <w:lsdException w:name="Grid Table 4" w:uiPriority="49"/>
     <w:lsdException w:name="Grid Table 5 Dark" w:uiPriority="50"/>
     <w:lsdException w:name="Grid Table 6 Colorful" w:uiPriority="51"/>
@@ -1609,7 +1631,7 @@
 </file>
 
 <file path=customXml/itemProps1.xml><?xml version="1.0" encoding="utf-8"?>
-<ds:datastoreItem xmlns:ds="http://schemas.openxmlformats.org/officeDocument/2006/customXml" ds:itemID="{8399D55D-5A7E-4216-8CEA-C8C3E3F748BB}">
+<ds:datastoreItem xmlns:ds="http://schemas.openxmlformats.org/officeDocument/2006/customXml" ds:itemID="{BE4E579C-A129-4870-8CDA-FF7B942A17D9}">
   <ds:schemaRefs>
     <ds:schemaRef ds:uri="http://schemas.openxmlformats.org/officeDocument/2006/bibliography"/>
   </ds:schemaRefs>

</xml_diff>